<commit_message>
Updated executive_summary.docx with extract summary
</commit_message>
<xml_diff>
--- a/executive_summary.docx
+++ b/executive_summary.docx
@@ -4,119 +4,903 @@
   <w:body>
     <w:p>
       <w:pPr>
-        <w:pStyle w:val="Title"/>
         <w:jc w:val="center"/>
+        <w:rPr>
+          <w:rFonts w:ascii="Times New Roman" w:hAnsi="Times New Roman" w:cs="Times New Roman"/>
+          <w:b/>
+          <w:sz w:val="36"/>
+          <w:u w:val="single"/>
+        </w:rPr>
       </w:pPr>
       <w:r>
+        <w:rPr>
+          <w:rFonts w:ascii="Times New Roman" w:hAnsi="Times New Roman" w:cs="Times New Roman"/>
+          <w:b/>
+          <w:sz w:val="36"/>
+          <w:u w:val="single"/>
+        </w:rPr>
         <w:t>Executive Summary – DSA 2040A Group Project</w:t>
       </w:r>
     </w:p>
     <w:p>
       <w:pPr>
-        <w:pStyle w:val="Heading2"/>
-      </w:pPr>
+        <w:rPr>
+          <w:rFonts w:ascii="Times New Roman" w:hAnsi="Times New Roman" w:cs="Times New Roman"/>
+          <w:b/>
+          <w:i/>
+          <w:color w:val="17365D" w:themeColor="text2" w:themeShade="BF"/>
+          <w:sz w:val="28"/>
+        </w:rPr>
+      </w:pPr>
+      <w:bookmarkStart w:id="0" w:name="_Toc204722951"/>
       <w:r>
+        <w:rPr>
+          <w:rFonts w:ascii="Times New Roman" w:hAnsi="Times New Roman" w:cs="Times New Roman"/>
+          <w:b/>
+          <w:i/>
+          <w:color w:val="17365D" w:themeColor="text2" w:themeShade="BF"/>
+          <w:sz w:val="28"/>
+        </w:rPr>
         <w:t>Team Members &amp; Roles:</w:t>
       </w:r>
+      <w:bookmarkEnd w:id="0"/>
     </w:p>
     <w:p>
+      <w:pPr>
+        <w:rPr>
+          <w:rFonts w:ascii="Times New Roman" w:hAnsi="Times New Roman" w:cs="Times New Roman"/>
+        </w:rPr>
+      </w:pPr>
       <w:r>
+        <w:rPr>
+          <w:rFonts w:ascii="Times New Roman" w:hAnsi="Times New Roman" w:cs="Times New Roman"/>
+        </w:rPr>
         <w:t xml:space="preserve">- </w:t>
       </w:r>
     </w:p>
     <w:p>
       <w:pPr>
-        <w:pStyle w:val="Heading3"/>
-      </w:pPr>
+        <w:rPr>
+          <w:rFonts w:ascii="Times New Roman" w:hAnsi="Times New Roman" w:cs="Times New Roman"/>
+          <w:b/>
+          <w:i/>
+          <w:color w:val="17365D" w:themeColor="text2" w:themeShade="BF"/>
+          <w:sz w:val="28"/>
+        </w:rPr>
+      </w:pPr>
+      <w:bookmarkStart w:id="1" w:name="_Toc204722952"/>
       <w:r>
+        <w:rPr>
+          <w:rFonts w:ascii="Times New Roman" w:hAnsi="Times New Roman" w:cs="Times New Roman"/>
+          <w:b/>
+          <w:i/>
+          <w:color w:val="17365D" w:themeColor="text2" w:themeShade="BF"/>
+          <w:sz w:val="28"/>
+        </w:rPr>
         <w:t>1. Project Overview</w:t>
       </w:r>
+      <w:bookmarkEnd w:id="1"/>
     </w:p>
     <w:p>
+      <w:pPr>
+        <w:rPr>
+          <w:rFonts w:ascii="Times New Roman" w:hAnsi="Times New Roman" w:cs="Times New Roman"/>
+        </w:rPr>
+      </w:pPr>
       <w:r>
+        <w:rPr>
+          <w:rFonts w:ascii="Times New Roman" w:hAnsi="Times New Roman" w:cs="Times New Roman"/>
+        </w:rPr>
         <w:t xml:space="preserve">- </w:t>
       </w:r>
     </w:p>
     <w:p>
       <w:pPr>
-        <w:pStyle w:val="Heading3"/>
-      </w:pPr>
+        <w:rPr>
+          <w:rFonts w:ascii="Times New Roman" w:hAnsi="Times New Roman" w:cs="Times New Roman"/>
+          <w:b/>
+          <w:i/>
+          <w:color w:val="17365D" w:themeColor="text2" w:themeShade="BF"/>
+          <w:sz w:val="28"/>
+        </w:rPr>
+      </w:pPr>
+      <w:bookmarkStart w:id="2" w:name="_Toc204722953"/>
       <w:r>
+        <w:rPr>
+          <w:rFonts w:ascii="Times New Roman" w:hAnsi="Times New Roman" w:cs="Times New Roman"/>
+          <w:b/>
+          <w:i/>
+          <w:color w:val="17365D" w:themeColor="text2" w:themeShade="BF"/>
+          <w:sz w:val="28"/>
+        </w:rPr>
         <w:t>2. ETL</w:t>
       </w:r>
       <w:r>
+        <w:rPr>
+          <w:rFonts w:ascii="Times New Roman" w:hAnsi="Times New Roman" w:cs="Times New Roman"/>
+          <w:b/>
+          <w:i/>
+          <w:color w:val="17365D" w:themeColor="text2" w:themeShade="BF"/>
+          <w:sz w:val="28"/>
+        </w:rPr>
         <w:t xml:space="preserve"> Process Summary</w:t>
       </w:r>
+      <w:bookmarkEnd w:id="2"/>
     </w:p>
     <w:p>
+      <w:pPr>
+        <w:rPr>
+          <w:rFonts w:ascii="Times New Roman" w:hAnsi="Times New Roman" w:cs="Times New Roman"/>
+          <w:b/>
+          <w:i/>
+          <w:color w:val="17365D" w:themeColor="text2" w:themeShade="BF"/>
+          <w:sz w:val="28"/>
+        </w:rPr>
+      </w:pPr>
+      <w:bookmarkStart w:id="3" w:name="_Toc204722954"/>
+      <w:bookmarkStart w:id="4" w:name="_GoBack"/>
+      <w:bookmarkEnd w:id="4"/>
       <w:r>
+        <w:rPr>
+          <w:rFonts w:ascii="Times New Roman" w:hAnsi="Times New Roman" w:cs="Times New Roman"/>
+          <w:b/>
+          <w:i/>
+          <w:color w:val="17365D" w:themeColor="text2" w:themeShade="BF"/>
+          <w:sz w:val="28"/>
+        </w:rPr>
+        <w:t xml:space="preserve">3. Exploratory Data Analysis </w:t>
+      </w:r>
+      <w:r>
+        <w:rPr>
+          <w:rFonts w:ascii="Times New Roman" w:hAnsi="Times New Roman" w:cs="Times New Roman"/>
+          <w:b/>
+          <w:i/>
+          <w:color w:val="17365D" w:themeColor="text2" w:themeShade="BF"/>
+          <w:sz w:val="28"/>
+        </w:rPr>
+        <w:t>Summary</w:t>
+      </w:r>
+      <w:bookmarkEnd w:id="3"/>
+    </w:p>
+    <w:p>
+      <w:pPr>
+        <w:rPr>
+          <w:rFonts w:ascii="Times New Roman" w:hAnsi="Times New Roman" w:cs="Times New Roman"/>
+        </w:rPr>
+      </w:pPr>
+      <w:r>
+        <w:rPr>
+          <w:rFonts w:ascii="Times New Roman" w:hAnsi="Times New Roman" w:cs="Times New Roman"/>
+        </w:rPr>
         <w:t xml:space="preserve">- </w:t>
       </w:r>
     </w:p>
     <w:p>
       <w:pPr>
-        <w:pStyle w:val="Heading3"/>
-      </w:pPr>
+        <w:rPr>
+          <w:rFonts w:ascii="Times New Roman" w:hAnsi="Times New Roman" w:cs="Times New Roman"/>
+          <w:b/>
+          <w:i/>
+          <w:color w:val="17365D" w:themeColor="text2" w:themeShade="BF"/>
+          <w:sz w:val="28"/>
+        </w:rPr>
+      </w:pPr>
+      <w:bookmarkStart w:id="5" w:name="_Toc204722955"/>
       <w:r>
-        <w:t>3. Exploratory Data Analysis (EDA) Summary</w:t>
+        <w:rPr>
+          <w:rFonts w:ascii="Times New Roman" w:hAnsi="Times New Roman" w:cs="Times New Roman"/>
+          <w:b/>
+          <w:i/>
+          <w:color w:val="17365D" w:themeColor="text2" w:themeShade="BF"/>
+          <w:sz w:val="28"/>
+        </w:rPr>
+        <w:t>4. Data Mining Techniques &amp; Findings</w:t>
       </w:r>
+      <w:bookmarkEnd w:id="5"/>
     </w:p>
     <w:p>
+      <w:pPr>
+        <w:rPr>
+          <w:rFonts w:ascii="Times New Roman" w:hAnsi="Times New Roman" w:cs="Times New Roman"/>
+        </w:rPr>
+      </w:pPr>
       <w:r>
+        <w:rPr>
+          <w:rFonts w:ascii="Times New Roman" w:hAnsi="Times New Roman" w:cs="Times New Roman"/>
+        </w:rPr>
         <w:t xml:space="preserve">- </w:t>
       </w:r>
     </w:p>
     <w:p>
       <w:pPr>
-        <w:pStyle w:val="Heading3"/>
-      </w:pPr>
+        <w:rPr>
+          <w:rFonts w:ascii="Times New Roman" w:hAnsi="Times New Roman" w:cs="Times New Roman"/>
+          <w:b/>
+          <w:i/>
+          <w:color w:val="17365D" w:themeColor="text2" w:themeShade="BF"/>
+          <w:sz w:val="28"/>
+        </w:rPr>
+      </w:pPr>
+      <w:bookmarkStart w:id="6" w:name="_Toc204722956"/>
       <w:r>
-        <w:t>4. Data Mining Techniques &amp; Findings</w:t>
+        <w:rPr>
+          <w:rFonts w:ascii="Times New Roman" w:hAnsi="Times New Roman" w:cs="Times New Roman"/>
+          <w:b/>
+          <w:i/>
+          <w:color w:val="17365D" w:themeColor="text2" w:themeShade="BF"/>
+          <w:sz w:val="28"/>
+        </w:rPr>
+        <w:t>5. Insights &amp; D</w:t>
+      </w:r>
+      <w:r>
+        <w:rPr>
+          <w:rFonts w:ascii="Times New Roman" w:hAnsi="Times New Roman" w:cs="Times New Roman"/>
+          <w:b/>
+          <w:i/>
+          <w:color w:val="17365D" w:themeColor="text2" w:themeShade="BF"/>
+          <w:sz w:val="28"/>
+        </w:rPr>
+        <w:t>ashboard Overview</w:t>
+      </w:r>
+      <w:bookmarkEnd w:id="6"/>
+    </w:p>
+    <w:p>
+      <w:pPr>
+        <w:rPr>
+          <w:rFonts w:ascii="Times New Roman" w:hAnsi="Times New Roman" w:cs="Times New Roman"/>
+          <w:sz w:val="24"/>
+        </w:rPr>
+      </w:pPr>
+      <w:r>
+        <w:rPr>
+          <w:rStyle w:val="Strong"/>
+          <w:rFonts w:ascii="Times New Roman" w:hAnsi="Times New Roman" w:cs="Times New Roman"/>
+          <w:sz w:val="24"/>
+        </w:rPr>
+        <w:t>By Rita</w:t>
       </w:r>
     </w:p>
     <w:p>
+      <w:pPr>
+        <w:rPr>
+          <w:rFonts w:ascii="Times New Roman" w:hAnsi="Times New Roman" w:cs="Times New Roman"/>
+          <w:sz w:val="24"/>
+        </w:rPr>
+      </w:pPr>
       <w:r>
+        <w:rPr>
+          <w:rFonts w:ascii="Times New Roman" w:hAnsi="Times New Roman" w:cs="Times New Roman"/>
+          <w:sz w:val="24"/>
+        </w:rPr>
+        <w:t>The</w:t>
+      </w:r>
+      <w:r>
+        <w:rPr>
+          <w:rFonts w:ascii="Times New Roman" w:hAnsi="Times New Roman" w:cs="Times New Roman"/>
+          <w:sz w:val="24"/>
+        </w:rPr>
+        <w:t xml:space="preserve"> Power BI dashboard analyzes cybersecurity session data to support intrusion detection and risk assessment. It is organized into two pages:</w:t>
+      </w:r>
+    </w:p>
+    <w:p>
+      <w:pPr>
+        <w:rPr>
+          <w:rFonts w:ascii="Times New Roman" w:hAnsi="Times New Roman" w:cs="Times New Roman"/>
+          <w:sz w:val="24"/>
+          <w:u w:val="single"/>
+        </w:rPr>
+      </w:pPr>
+      <w:r>
+        <w:rPr>
+          <w:rStyle w:val="Strong"/>
+          <w:rFonts w:ascii="Times New Roman" w:hAnsi="Times New Roman" w:cs="Times New Roman"/>
+          <w:bCs w:val="0"/>
+          <w:sz w:val="24"/>
+          <w:u w:val="single"/>
+        </w:rPr>
+        <w:t>Page 1: Risk &amp; Threat Analytics</w:t>
+      </w:r>
+    </w:p>
+    <w:p>
+      <w:pPr>
+        <w:rPr>
+          <w:rFonts w:ascii="Times New Roman" w:hAnsi="Times New Roman" w:cs="Times New Roman"/>
+          <w:sz w:val="24"/>
+        </w:rPr>
+      </w:pPr>
+      <w:r>
+        <w:rPr>
+          <w:rFonts w:ascii="Times New Roman" w:hAnsi="Times New Roman" w:cs="Times New Roman"/>
+          <w:sz w:val="24"/>
+        </w:rPr>
+        <w:t>Focuses on identifying suspicious sessions and highlighting threat patterns.</w:t>
+      </w:r>
+    </w:p>
+    <w:p>
+      <w:pPr>
+        <w:rPr>
+          <w:rFonts w:ascii="Times New Roman" w:hAnsi="Times New Roman" w:cs="Times New Roman"/>
+          <w:sz w:val="24"/>
+        </w:rPr>
+      </w:pPr>
+      <w:r>
+        <w:rPr>
+          <w:rStyle w:val="Strong"/>
+          <w:rFonts w:ascii="Times New Roman" w:hAnsi="Times New Roman" w:cs="Times New Roman"/>
+          <w:sz w:val="24"/>
+        </w:rPr>
+        <w:t>Key Visuals:</w:t>
+      </w:r>
+    </w:p>
+    <w:p>
+      <w:pPr>
+        <w:pStyle w:val="ListParagraph"/>
+        <w:numPr>
+          <w:ilvl w:val="0"/>
+          <w:numId w:val="15"/>
+        </w:numPr>
+        <w:rPr>
+          <w:rFonts w:ascii="Times New Roman" w:hAnsi="Times New Roman" w:cs="Times New Roman"/>
+          <w:sz w:val="24"/>
+        </w:rPr>
+      </w:pPr>
+      <w:r>
+        <w:rPr>
+          <w:rStyle w:val="Strong"/>
+          <w:rFonts w:ascii="Times New Roman" w:hAnsi="Times New Roman" w:cs="Times New Roman"/>
+          <w:b w:val="0"/>
+          <w:sz w:val="24"/>
+        </w:rPr>
+        <w:t xml:space="preserve">Attack </w:t>
+      </w:r>
+      <w:r>
+        <w:rPr>
+          <w:rStyle w:val="Strong"/>
+          <w:rFonts w:ascii="Times New Roman" w:hAnsi="Times New Roman" w:cs="Times New Roman"/>
+          <w:b w:val="0"/>
+          <w:sz w:val="24"/>
+        </w:rPr>
+        <w:t>vs. Non-Attack Sessions (Donut chart) -</w:t>
+      </w:r>
+      <w:r>
+        <w:rPr>
+          <w:rFonts w:ascii="Times New Roman" w:hAnsi="Times New Roman" w:cs="Times New Roman"/>
+          <w:sz w:val="24"/>
+        </w:rPr>
+        <w:t xml:space="preserve"> Shows the overall distribution of attack-labeled vs safe sessions.</w:t>
+      </w:r>
+    </w:p>
+    <w:p>
+      <w:pPr>
+        <w:pStyle w:val="ListParagraph"/>
+        <w:numPr>
+          <w:ilvl w:val="0"/>
+          <w:numId w:val="15"/>
+        </w:numPr>
+        <w:rPr>
+          <w:rFonts w:ascii="Times New Roman" w:hAnsi="Times New Roman" w:cs="Times New Roman"/>
+          <w:sz w:val="24"/>
+        </w:rPr>
+      </w:pPr>
+      <w:r>
+        <w:rPr>
+          <w:rStyle w:val="Strong"/>
+          <w:rFonts w:ascii="Times New Roman" w:hAnsi="Times New Roman" w:cs="Times New Roman"/>
+          <w:b w:val="0"/>
+          <w:sz w:val="24"/>
+        </w:rPr>
+        <w:t>Top 20 Risky Session</w:t>
+      </w:r>
+      <w:r>
+        <w:rPr>
+          <w:rStyle w:val="Strong"/>
+          <w:rFonts w:ascii="Times New Roman" w:hAnsi="Times New Roman" w:cs="Times New Roman"/>
+          <w:b w:val="0"/>
+          <w:sz w:val="24"/>
+        </w:rPr>
+        <w:t>s (Table) -</w:t>
+      </w:r>
+      <w:r>
+        <w:rPr>
+          <w:rFonts w:ascii="Times New Roman" w:hAnsi="Times New Roman" w:cs="Times New Roman"/>
+          <w:sz w:val="24"/>
+        </w:rPr>
+        <w:t xml:space="preserve"> Lists sessions with the most critical risk factors (e.g., failed logins, low IP reputation).</w:t>
+      </w:r>
+    </w:p>
+    <w:p>
+      <w:pPr>
+        <w:pStyle w:val="ListParagraph"/>
+        <w:numPr>
+          <w:ilvl w:val="0"/>
+          <w:numId w:val="15"/>
+        </w:numPr>
+        <w:rPr>
+          <w:rFonts w:ascii="Times New Roman" w:hAnsi="Times New Roman" w:cs="Times New Roman"/>
+          <w:sz w:val="24"/>
+        </w:rPr>
+      </w:pPr>
+      <w:r>
+        <w:rPr>
+          <w:rStyle w:val="Strong"/>
+          <w:rFonts w:ascii="Times New Roman" w:hAnsi="Times New Roman" w:cs="Times New Roman"/>
+          <w:b w:val="0"/>
+          <w:sz w:val="24"/>
+        </w:rPr>
+        <w:t>Failed Logins by Browser (Stacked bar chart) -</w:t>
+      </w:r>
+      <w:r>
+        <w:rPr>
+          <w:rFonts w:ascii="Times New Roman" w:hAnsi="Times New Roman" w:cs="Times New Roman"/>
+          <w:sz w:val="24"/>
+        </w:rPr>
+        <w:t xml:space="preserve"> Identifies browsers frequently used in failed login attempts.</w:t>
+      </w:r>
+    </w:p>
+    <w:p>
+      <w:pPr>
+        <w:pStyle w:val="ListParagraph"/>
+        <w:numPr>
+          <w:ilvl w:val="0"/>
+          <w:numId w:val="15"/>
+        </w:numPr>
+        <w:rPr>
+          <w:rFonts w:ascii="Times New Roman" w:hAnsi="Times New Roman" w:cs="Times New Roman"/>
+          <w:sz w:val="24"/>
+        </w:rPr>
+      </w:pPr>
+      <w:r>
+        <w:rPr>
+          <w:rStyle w:val="Strong"/>
+          <w:rFonts w:ascii="Times New Roman" w:hAnsi="Times New Roman" w:cs="Times New Roman"/>
+          <w:b w:val="0"/>
+          <w:sz w:val="24"/>
+        </w:rPr>
+        <w:t xml:space="preserve">Top 10 Longest Sessions (Clustered column chart) - </w:t>
+      </w:r>
+      <w:r>
+        <w:rPr>
+          <w:rFonts w:ascii="Times New Roman" w:hAnsi="Times New Roman" w:cs="Times New Roman"/>
+          <w:sz w:val="24"/>
+        </w:rPr>
+        <w:t>Highlights potentially stealthy or persistent session activity.</w:t>
+      </w:r>
+    </w:p>
+    <w:p>
+      <w:pPr>
+        <w:pStyle w:val="ListParagraph"/>
+        <w:numPr>
+          <w:ilvl w:val="0"/>
+          <w:numId w:val="15"/>
+        </w:numPr>
+        <w:rPr>
+          <w:rFonts w:ascii="Times New Roman" w:hAnsi="Times New Roman" w:cs="Times New Roman"/>
+          <w:sz w:val="24"/>
+        </w:rPr>
+      </w:pPr>
+      <w:r>
+        <w:rPr>
+          <w:rStyle w:val="Strong"/>
+          <w:rFonts w:ascii="Times New Roman" w:hAnsi="Times New Roman" w:cs="Times New Roman"/>
+          <w:b w:val="0"/>
+          <w:sz w:val="24"/>
+        </w:rPr>
+        <w:t>KPI Cards:</w:t>
+      </w:r>
+      <w:r>
+        <w:rPr>
+          <w:rFonts w:ascii="Times New Roman" w:hAnsi="Times New Roman" w:cs="Times New Roman"/>
+          <w:sz w:val="24"/>
+        </w:rPr>
+        <w:t xml:space="preserve"> Summarize average att</w:t>
+      </w:r>
+      <w:r>
+        <w:rPr>
+          <w:rFonts w:ascii="Times New Roman" w:hAnsi="Times New Roman" w:cs="Times New Roman"/>
+          <w:sz w:val="24"/>
+        </w:rPr>
+        <w:t>ack rate, failed login attempts</w:t>
+      </w:r>
+      <w:r>
+        <w:rPr>
+          <w:rFonts w:ascii="Times New Roman" w:hAnsi="Times New Roman" w:cs="Times New Roman"/>
+          <w:sz w:val="24"/>
+        </w:rPr>
+        <w:t xml:space="preserve"> and IP reputation scores.</w:t>
+      </w:r>
+    </w:p>
+    <w:p>
+      <w:pPr>
+        <w:rPr>
+          <w:rFonts w:ascii="Times New Roman" w:hAnsi="Times New Roman" w:cs="Times New Roman"/>
+          <w:sz w:val="24"/>
+        </w:rPr>
+      </w:pPr>
+    </w:p>
+    <w:p>
+      <w:pPr>
+        <w:rPr>
+          <w:rFonts w:ascii="Times New Roman" w:hAnsi="Times New Roman" w:cs="Times New Roman"/>
+          <w:sz w:val="24"/>
+          <w:u w:val="single"/>
+        </w:rPr>
+      </w:pPr>
+      <w:r>
+        <w:rPr>
+          <w:rStyle w:val="Strong"/>
+          <w:rFonts w:ascii="Times New Roman" w:hAnsi="Times New Roman" w:cs="Times New Roman"/>
+          <w:bCs w:val="0"/>
+          <w:sz w:val="24"/>
+          <w:u w:val="single"/>
+        </w:rPr>
+        <w:t>Page 2: Cybersecurity Session Overview</w:t>
+      </w:r>
+    </w:p>
+    <w:p>
+      <w:pPr>
+        <w:rPr>
+          <w:rFonts w:ascii="Times New Roman" w:hAnsi="Times New Roman" w:cs="Times New Roman"/>
+          <w:sz w:val="24"/>
+        </w:rPr>
+      </w:pPr>
+      <w:r>
+        <w:rPr>
+          <w:rFonts w:ascii="Times New Roman" w:hAnsi="Times New Roman" w:cs="Times New Roman"/>
+          <w:sz w:val="24"/>
+        </w:rPr>
+        <w:t>Provides broader tren</w:t>
+      </w:r>
+      <w:r>
+        <w:rPr>
+          <w:rFonts w:ascii="Times New Roman" w:hAnsi="Times New Roman" w:cs="Times New Roman"/>
+          <w:sz w:val="24"/>
+        </w:rPr>
+        <w:t>ds across protocols, encryption</w:t>
+      </w:r>
+      <w:r>
+        <w:rPr>
+          <w:rFonts w:ascii="Times New Roman" w:hAnsi="Times New Roman" w:cs="Times New Roman"/>
+          <w:sz w:val="24"/>
+        </w:rPr>
+        <w:t xml:space="preserve"> and session behaviors.</w:t>
+      </w:r>
+    </w:p>
+    <w:p>
+      <w:pPr>
+        <w:rPr>
+          <w:rFonts w:ascii="Times New Roman" w:hAnsi="Times New Roman" w:cs="Times New Roman"/>
+          <w:sz w:val="24"/>
+        </w:rPr>
+      </w:pPr>
+      <w:r>
+        <w:rPr>
+          <w:rStyle w:val="Strong"/>
+          <w:rFonts w:ascii="Times New Roman" w:hAnsi="Times New Roman" w:cs="Times New Roman"/>
+          <w:sz w:val="24"/>
+        </w:rPr>
+        <w:t>Key Visuals:</w:t>
+      </w:r>
+    </w:p>
+    <w:p>
+      <w:pPr>
+        <w:pStyle w:val="ListParagraph"/>
+        <w:numPr>
+          <w:ilvl w:val="0"/>
+          <w:numId w:val="16"/>
+        </w:numPr>
+        <w:rPr>
+          <w:rFonts w:ascii="Times New Roman" w:hAnsi="Times New Roman" w:cs="Times New Roman"/>
+          <w:sz w:val="24"/>
+        </w:rPr>
+      </w:pPr>
+      <w:r>
+        <w:rPr>
+          <w:rStyle w:val="Strong"/>
+          <w:rFonts w:ascii="Times New Roman" w:hAnsi="Times New Roman" w:cs="Times New Roman"/>
+          <w:b w:val="0"/>
+          <w:sz w:val="24"/>
+        </w:rPr>
+        <w:t>Se</w:t>
+      </w:r>
+      <w:r>
+        <w:rPr>
+          <w:rStyle w:val="Strong"/>
+          <w:rFonts w:ascii="Times New Roman" w:hAnsi="Times New Roman" w:cs="Times New Roman"/>
+          <w:b w:val="0"/>
+          <w:sz w:val="24"/>
+        </w:rPr>
+        <w:t>ssions by Encryption Type (Stacked column chart) -</w:t>
+      </w:r>
+      <w:r>
+        <w:rPr>
+          <w:rFonts w:ascii="Times New Roman" w:hAnsi="Times New Roman" w:cs="Times New Roman"/>
+          <w:sz w:val="24"/>
+        </w:rPr>
+        <w:t xml:space="preserve"> Displays counts of sessions using AES, DES or no encryption.</w:t>
+      </w:r>
+    </w:p>
+    <w:p>
+      <w:pPr>
+        <w:pStyle w:val="ListParagraph"/>
+        <w:numPr>
+          <w:ilvl w:val="0"/>
+          <w:numId w:val="16"/>
+        </w:numPr>
+        <w:rPr>
+          <w:rFonts w:ascii="Times New Roman" w:hAnsi="Times New Roman" w:cs="Times New Roman"/>
+          <w:sz w:val="24"/>
+        </w:rPr>
+      </w:pPr>
+      <w:r>
+        <w:rPr>
+          <w:rStyle w:val="Strong"/>
+          <w:rFonts w:ascii="Times New Roman" w:hAnsi="Times New Roman" w:cs="Times New Roman"/>
+          <w:b w:val="0"/>
+          <w:sz w:val="24"/>
+        </w:rPr>
+        <w:t xml:space="preserve">Unusual Time Access (Pie chart) - </w:t>
+      </w:r>
+      <w:r>
+        <w:rPr>
+          <w:rFonts w:ascii="Times New Roman" w:hAnsi="Times New Roman" w:cs="Times New Roman"/>
+          <w:sz w:val="24"/>
+        </w:rPr>
+        <w:t>Shows the proportion of sessions occurring at non-standard hours.</w:t>
+      </w:r>
+    </w:p>
+    <w:p>
+      <w:pPr>
+        <w:pStyle w:val="ListParagraph"/>
+        <w:numPr>
+          <w:ilvl w:val="0"/>
+          <w:numId w:val="16"/>
+        </w:numPr>
+        <w:rPr>
+          <w:rFonts w:ascii="Times New Roman" w:hAnsi="Times New Roman" w:cs="Times New Roman"/>
+          <w:sz w:val="24"/>
+        </w:rPr>
+      </w:pPr>
+      <w:r>
+        <w:rPr>
+          <w:rStyle w:val="Strong"/>
+          <w:rFonts w:ascii="Times New Roman" w:hAnsi="Times New Roman" w:cs="Times New Roman"/>
+          <w:b w:val="0"/>
+          <w:sz w:val="24"/>
+        </w:rPr>
+        <w:t>Protocol Type Distribution (Donut chart) -</w:t>
+      </w:r>
+      <w:r>
+        <w:rPr>
+          <w:rFonts w:ascii="Times New Roman" w:hAnsi="Times New Roman" w:cs="Times New Roman"/>
+          <w:sz w:val="24"/>
+        </w:rPr>
+        <w:t xml:space="preserve"> Compares session counts by protocol (TCP, UDP, ICMP).</w:t>
+      </w:r>
+    </w:p>
+    <w:p>
+      <w:pPr>
+        <w:pStyle w:val="ListParagraph"/>
+        <w:numPr>
+          <w:ilvl w:val="0"/>
+          <w:numId w:val="16"/>
+        </w:numPr>
+        <w:rPr>
+          <w:rFonts w:ascii="Times New Roman" w:hAnsi="Times New Roman" w:cs="Times New Roman"/>
+          <w:sz w:val="24"/>
+        </w:rPr>
+      </w:pPr>
+      <w:r>
+        <w:rPr>
+          <w:rStyle w:val="Strong"/>
+          <w:rFonts w:ascii="Times New Roman" w:hAnsi="Times New Roman" w:cs="Times New Roman"/>
+          <w:b w:val="0"/>
+          <w:sz w:val="24"/>
+        </w:rPr>
+        <w:t>Browser vs. Attack (Stacked bar chart) -</w:t>
+      </w:r>
+      <w:r>
+        <w:rPr>
+          <w:rFonts w:ascii="Times New Roman" w:hAnsi="Times New Roman" w:cs="Times New Roman"/>
+          <w:sz w:val="24"/>
+        </w:rPr>
+        <w:t xml:space="preserve"> Relates browser usage to attack frequency.</w:t>
+      </w:r>
+    </w:p>
+    <w:p>
+      <w:pPr>
+        <w:pStyle w:val="ListParagraph"/>
+        <w:numPr>
+          <w:ilvl w:val="0"/>
+          <w:numId w:val="16"/>
+        </w:numPr>
+        <w:rPr>
+          <w:rFonts w:ascii="Times New Roman" w:hAnsi="Times New Roman" w:cs="Times New Roman"/>
+          <w:sz w:val="24"/>
+        </w:rPr>
+      </w:pPr>
+      <w:r>
+        <w:rPr>
+          <w:rStyle w:val="Strong"/>
+          <w:rFonts w:ascii="Times New Roman" w:hAnsi="Times New Roman" w:cs="Times New Roman"/>
+          <w:b w:val="0"/>
+          <w:sz w:val="24"/>
+        </w:rPr>
+        <w:t>Top 10 Sessions</w:t>
+      </w:r>
+      <w:r>
+        <w:rPr>
+          <w:rStyle w:val="Strong"/>
+          <w:rFonts w:ascii="Times New Roman" w:hAnsi="Times New Roman" w:cs="Times New Roman"/>
+          <w:b w:val="0"/>
+          <w:sz w:val="24"/>
+        </w:rPr>
+        <w:t xml:space="preserve"> by Network Packet Size (Table) -</w:t>
+      </w:r>
+      <w:r>
+        <w:rPr>
+          <w:rFonts w:ascii="Times New Roman" w:hAnsi="Times New Roman" w:cs="Times New Roman"/>
+          <w:sz w:val="24"/>
+        </w:rPr>
+        <w:t xml:space="preserve"> Displays the largest data sessions with browser and protocol details.</w:t>
+      </w:r>
+    </w:p>
+    <w:p>
+      <w:pPr>
+        <w:pStyle w:val="ListParagraph"/>
+        <w:numPr>
+          <w:ilvl w:val="0"/>
+          <w:numId w:val="16"/>
+        </w:numPr>
+        <w:rPr>
+          <w:rFonts w:ascii="Times New Roman" w:hAnsi="Times New Roman" w:cs="Times New Roman"/>
+          <w:sz w:val="24"/>
+        </w:rPr>
+      </w:pPr>
+      <w:r>
+        <w:rPr>
+          <w:rStyle w:val="Strong"/>
+          <w:rFonts w:ascii="Times New Roman" w:hAnsi="Times New Roman" w:cs="Times New Roman"/>
+          <w:b w:val="0"/>
+          <w:sz w:val="24"/>
+        </w:rPr>
+        <w:t>KPI Cards</w:t>
+      </w:r>
+      <w:r>
+        <w:rPr>
+          <w:rStyle w:val="Strong"/>
+          <w:rFonts w:ascii="Times New Roman" w:hAnsi="Times New Roman" w:cs="Times New Roman"/>
+          <w:sz w:val="24"/>
+        </w:rPr>
+        <w:t xml:space="preserve"> -</w:t>
+      </w:r>
+      <w:r>
+        <w:rPr>
+          <w:rFonts w:ascii="Times New Roman" w:hAnsi="Times New Roman" w:cs="Times New Roman"/>
+          <w:sz w:val="24"/>
+        </w:rPr>
+        <w:t xml:space="preserve"> Show total sess</w:t>
+      </w:r>
+      <w:r>
+        <w:rPr>
+          <w:rFonts w:ascii="Times New Roman" w:hAnsi="Times New Roman" w:cs="Times New Roman"/>
+          <w:sz w:val="24"/>
+        </w:rPr>
+        <w:t>ions, number of attack sessions</w:t>
+      </w:r>
+      <w:r>
+        <w:rPr>
+          <w:rFonts w:ascii="Times New Roman" w:hAnsi="Times New Roman" w:cs="Times New Roman"/>
+          <w:sz w:val="24"/>
+        </w:rPr>
+        <w:t xml:space="preserve"> and average session duration.</w:t>
+      </w:r>
+    </w:p>
+    <w:p>
+      <w:pPr>
+        <w:pStyle w:val="ListParagraph"/>
+        <w:numPr>
+          <w:ilvl w:val="0"/>
+          <w:numId w:val="16"/>
+        </w:numPr>
+        <w:rPr>
+          <w:rFonts w:ascii="Times New Roman" w:hAnsi="Times New Roman" w:cs="Times New Roman"/>
+          <w:sz w:val="24"/>
+        </w:rPr>
+      </w:pPr>
+      <w:r>
+        <w:rPr>
+          <w:rStyle w:val="Strong"/>
+          <w:rFonts w:ascii="Times New Roman" w:hAnsi="Times New Roman" w:cs="Times New Roman"/>
+          <w:b w:val="0"/>
+          <w:sz w:val="24"/>
+        </w:rPr>
+        <w:t>Filters &amp; Interactivity:</w:t>
+      </w:r>
+      <w:r>
+        <w:rPr>
+          <w:rStyle w:val="Strong"/>
+          <w:rFonts w:ascii="Times New Roman" w:hAnsi="Times New Roman" w:cs="Times New Roman"/>
+          <w:b w:val="0"/>
+          <w:sz w:val="24"/>
+        </w:rPr>
+        <w:t xml:space="preserve"> </w:t>
+      </w:r>
+      <w:r>
+        <w:rPr>
+          <w:rFonts w:ascii="Times New Roman" w:hAnsi="Times New Roman" w:cs="Times New Roman"/>
+          <w:sz w:val="24"/>
+        </w:rPr>
+        <w:t>Includes a slicer to filter by protocol type for deeper drill-down.</w:t>
+      </w:r>
+    </w:p>
+    <w:p>
+      <w:pPr>
+        <w:rPr>
+          <w:rFonts w:ascii="Times New Roman" w:hAnsi="Times New Roman" w:cs="Times New Roman"/>
+          <w:b/>
+          <w:i/>
+          <w:color w:val="17365D" w:themeColor="text2" w:themeShade="BF"/>
+          <w:sz w:val="28"/>
+        </w:rPr>
+      </w:pPr>
+      <w:bookmarkStart w:id="7" w:name="_Toc204722957"/>
+      <w:r>
+        <w:rPr>
+          <w:rFonts w:ascii="Times New Roman" w:hAnsi="Times New Roman" w:cs="Times New Roman"/>
+          <w:b/>
+          <w:i/>
+          <w:color w:val="17365D" w:themeColor="text2" w:themeShade="BF"/>
+          <w:sz w:val="28"/>
+        </w:rPr>
+        <w:t>6. Tools &amp; Libraries Used</w:t>
+      </w:r>
+      <w:bookmarkEnd w:id="7"/>
+    </w:p>
+    <w:p>
+      <w:pPr>
+        <w:rPr>
+          <w:rFonts w:ascii="Times New Roman" w:hAnsi="Times New Roman" w:cs="Times New Roman"/>
+        </w:rPr>
+      </w:pPr>
+      <w:r>
+        <w:rPr>
+          <w:rFonts w:ascii="Times New Roman" w:hAnsi="Times New Roman" w:cs="Times New Roman"/>
+        </w:rPr>
         <w:t xml:space="preserve">- </w:t>
       </w:r>
     </w:p>
     <w:p>
       <w:pPr>
-        <w:pStyle w:val="Heading3"/>
-      </w:pPr>
+        <w:rPr>
+          <w:rFonts w:ascii="Times New Roman" w:hAnsi="Times New Roman" w:cs="Times New Roman"/>
+          <w:b/>
+          <w:i/>
+          <w:color w:val="17365D" w:themeColor="text2" w:themeShade="BF"/>
+          <w:sz w:val="28"/>
+        </w:rPr>
+      </w:pPr>
+      <w:bookmarkStart w:id="8" w:name="_Toc204722958"/>
       <w:r>
-        <w:t>5. Insights &amp; D</w:t>
+        <w:rPr>
+          <w:rFonts w:ascii="Times New Roman" w:hAnsi="Times New Roman" w:cs="Times New Roman"/>
+          <w:b/>
+          <w:i/>
+          <w:color w:val="17365D" w:themeColor="text2" w:themeShade="BF"/>
+          <w:sz w:val="28"/>
+        </w:rPr>
+        <w:t xml:space="preserve">7. </w:t>
       </w:r>
       <w:r>
-        <w:t>ashboard Storytelling</w:t>
-      </w:r>
-    </w:p>
-    <w:p>
-      <w:r>
-        <w:t xml:space="preserve">- </w:t>
-      </w:r>
-    </w:p>
-    <w:p>
-      <w:pPr>
-        <w:pStyle w:val="Heading3"/>
-      </w:pPr>
-      <w:r>
-        <w:t>6. Tools &amp; Libraries Used</w:t>
-      </w:r>
-    </w:p>
-    <w:p>
-      <w:r>
-        <w:t xml:space="preserve">- </w:t>
-      </w:r>
-    </w:p>
-    <w:p>
-      <w:pPr>
-        <w:pStyle w:val="Heading3"/>
-      </w:pPr>
-      <w:r>
+        <w:rPr>
+          <w:rFonts w:ascii="Times New Roman" w:hAnsi="Times New Roman" w:cs="Times New Roman"/>
+          <w:b/>
+          <w:i/>
+          <w:color w:val="17365D" w:themeColor="text2" w:themeShade="BF"/>
+          <w:sz w:val="28"/>
+        </w:rPr>
         <w:t>Add whatever I may have missed</w:t>
       </w:r>
-      <w:bookmarkStart w:id="0" w:name="_GoBack"/>
-      <w:bookmarkEnd w:id="0"/>
+      <w:bookmarkEnd w:id="8"/>
     </w:p>
     <w:sectPr>
       <w:pgSz w:w="12240" w:h="15840"/>
@@ -130,6 +914,32 @@
 
 <file path=word/numbering.xml><?xml version="1.0" encoding="utf-8"?>
 <w:numbering xmlns:wpc="http://schemas.microsoft.com/office/word/2010/wordprocessingCanvas" xmlns:cx="http://schemas.microsoft.com/office/drawing/2014/chartex" xmlns:cx1="http://schemas.microsoft.com/office/drawing/2015/9/8/chartex" xmlns:mc="http://schemas.openxmlformats.org/markup-compatibility/2006" xmlns:o="urn:schemas-microsoft-com:office:office" xmlns:r="http://schemas.openxmlformats.org/officeDocument/2006/relationships" xmlns:m="http://schemas.openxmlformats.org/officeDocument/2006/math" xmlns:v="urn:schemas-microsoft-com:vml" xmlns:wp14="http://schemas.microsoft.com/office/word/2010/wordprocessingDrawing" xmlns:wp="http://schemas.openxmlformats.org/drawingml/2006/wordprocessingDrawing" xmlns:w10="urn:schemas-microsoft-com:office:word" xmlns:w="http://schemas.openxmlformats.org/wordprocessingml/2006/main" xmlns:w14="http://schemas.microsoft.com/office/word/2010/wordml" xmlns:w15="http://schemas.microsoft.com/office/word/2012/wordml" xmlns:w16se="http://schemas.microsoft.com/office/word/2015/wordml/symex" xmlns:wpg="http://schemas.microsoft.com/office/word/2010/wordprocessingGroup" xmlns:wpi="http://schemas.microsoft.com/office/word/2010/wordprocessingInk" xmlns:wne="http://schemas.microsoft.com/office/word/2006/wordml" xmlns:wps="http://schemas.microsoft.com/office/word/2010/wordprocessingShape" mc:Ignorable="w14 w15 w16se wp14">
+  <w:numPicBullet w:numPicBulletId="0">
+    <w:pict>
+      <v:shapetype id="_x0000_t75" coordsize="21600,21600" o:spt="75" o:preferrelative="t" path="m@4@5l@4@11@9@11@9@5xe" filled="f" stroked="f">
+        <v:stroke joinstyle="miter"/>
+        <v:formulas>
+          <v:f eqn="if lineDrawn pixelLineWidth 0"/>
+          <v:f eqn="sum @0 1 0"/>
+          <v:f eqn="sum 0 0 @1"/>
+          <v:f eqn="prod @2 1 2"/>
+          <v:f eqn="prod @3 21600 pixelWidth"/>
+          <v:f eqn="prod @3 21600 pixelHeight"/>
+          <v:f eqn="sum @0 0 1"/>
+          <v:f eqn="prod @6 1 2"/>
+          <v:f eqn="prod @7 21600 pixelWidth"/>
+          <v:f eqn="sum @8 21600 0"/>
+          <v:f eqn="prod @7 21600 pixelHeight"/>
+          <v:f eqn="sum @10 21600 0"/>
+        </v:formulas>
+        <v:path o:extrusionok="f" gradientshapeok="t" o:connecttype="rect"/>
+        <o:lock v:ext="edit" aspectratio="t"/>
+      </v:shapetype>
+      <v:shape id="_x0000_i1029" type="#_x0000_t75" style="width:11.1pt;height:11.1pt" o:bullet="t">
+        <v:imagedata r:id="rId1" o:title="msoDE8B"/>
+      </v:shape>
+    </w:pict>
+  </w:numPicBullet>
   <w:abstractNum w:abstractNumId="0" w15:restartNumberingAfterBreak="0">
     <w:nsid w:val="FFFFFF7C"/>
     <w:multiLevelType w:val="singleLevel"/>
@@ -298,6 +1108,979 @@
       </w:pPr>
       <w:rPr>
         <w:rFonts w:ascii="Symbol" w:hAnsi="Symbol" w:hint="default"/>
+      </w:rPr>
+    </w:lvl>
+  </w:abstractNum>
+  <w:abstractNum w:abstractNumId="9" w15:restartNumberingAfterBreak="0">
+    <w:nsid w:val="1747409A"/>
+    <w:multiLevelType w:val="hybridMultilevel"/>
+    <w:tmpl w:val="15D62E5A"/>
+    <w:lvl w:ilvl="0" w:tplc="04090007">
+      <w:start w:val="1"/>
+      <w:numFmt w:val="bullet"/>
+      <w:lvlText w:val=""/>
+      <w:lvlPicBulletId w:val="0"/>
+      <w:lvlJc w:val="left"/>
+      <w:pPr>
+        <w:ind w:left="720" w:hanging="360"/>
+      </w:pPr>
+      <w:rPr>
+        <w:rFonts w:ascii="Symbol" w:hAnsi="Symbol" w:hint="default"/>
+      </w:rPr>
+    </w:lvl>
+    <w:lvl w:ilvl="1" w:tplc="04090003" w:tentative="1">
+      <w:start w:val="1"/>
+      <w:numFmt w:val="bullet"/>
+      <w:lvlText w:val="o"/>
+      <w:lvlJc w:val="left"/>
+      <w:pPr>
+        <w:ind w:left="1440" w:hanging="360"/>
+      </w:pPr>
+      <w:rPr>
+        <w:rFonts w:ascii="Courier New" w:hAnsi="Courier New" w:cs="Courier New" w:hint="default"/>
+      </w:rPr>
+    </w:lvl>
+    <w:lvl w:ilvl="2" w:tplc="04090005" w:tentative="1">
+      <w:start w:val="1"/>
+      <w:numFmt w:val="bullet"/>
+      <w:lvlText w:val=""/>
+      <w:lvlJc w:val="left"/>
+      <w:pPr>
+        <w:ind w:left="2160" w:hanging="360"/>
+      </w:pPr>
+      <w:rPr>
+        <w:rFonts w:ascii="Wingdings" w:hAnsi="Wingdings" w:hint="default"/>
+      </w:rPr>
+    </w:lvl>
+    <w:lvl w:ilvl="3" w:tplc="04090001" w:tentative="1">
+      <w:start w:val="1"/>
+      <w:numFmt w:val="bullet"/>
+      <w:lvlText w:val=""/>
+      <w:lvlJc w:val="left"/>
+      <w:pPr>
+        <w:ind w:left="2880" w:hanging="360"/>
+      </w:pPr>
+      <w:rPr>
+        <w:rFonts w:ascii="Symbol" w:hAnsi="Symbol" w:hint="default"/>
+      </w:rPr>
+    </w:lvl>
+    <w:lvl w:ilvl="4" w:tplc="04090003" w:tentative="1">
+      <w:start w:val="1"/>
+      <w:numFmt w:val="bullet"/>
+      <w:lvlText w:val="o"/>
+      <w:lvlJc w:val="left"/>
+      <w:pPr>
+        <w:ind w:left="3600" w:hanging="360"/>
+      </w:pPr>
+      <w:rPr>
+        <w:rFonts w:ascii="Courier New" w:hAnsi="Courier New" w:cs="Courier New" w:hint="default"/>
+      </w:rPr>
+    </w:lvl>
+    <w:lvl w:ilvl="5" w:tplc="04090005" w:tentative="1">
+      <w:start w:val="1"/>
+      <w:numFmt w:val="bullet"/>
+      <w:lvlText w:val=""/>
+      <w:lvlJc w:val="left"/>
+      <w:pPr>
+        <w:ind w:left="4320" w:hanging="360"/>
+      </w:pPr>
+      <w:rPr>
+        <w:rFonts w:ascii="Wingdings" w:hAnsi="Wingdings" w:hint="default"/>
+      </w:rPr>
+    </w:lvl>
+    <w:lvl w:ilvl="6" w:tplc="04090001" w:tentative="1">
+      <w:start w:val="1"/>
+      <w:numFmt w:val="bullet"/>
+      <w:lvlText w:val=""/>
+      <w:lvlJc w:val="left"/>
+      <w:pPr>
+        <w:ind w:left="5040" w:hanging="360"/>
+      </w:pPr>
+      <w:rPr>
+        <w:rFonts w:ascii="Symbol" w:hAnsi="Symbol" w:hint="default"/>
+      </w:rPr>
+    </w:lvl>
+    <w:lvl w:ilvl="7" w:tplc="04090003" w:tentative="1">
+      <w:start w:val="1"/>
+      <w:numFmt w:val="bullet"/>
+      <w:lvlText w:val="o"/>
+      <w:lvlJc w:val="left"/>
+      <w:pPr>
+        <w:ind w:left="5760" w:hanging="360"/>
+      </w:pPr>
+      <w:rPr>
+        <w:rFonts w:ascii="Courier New" w:hAnsi="Courier New" w:cs="Courier New" w:hint="default"/>
+      </w:rPr>
+    </w:lvl>
+    <w:lvl w:ilvl="8" w:tplc="04090005" w:tentative="1">
+      <w:start w:val="1"/>
+      <w:numFmt w:val="bullet"/>
+      <w:lvlText w:val=""/>
+      <w:lvlJc w:val="left"/>
+      <w:pPr>
+        <w:ind w:left="6480" w:hanging="360"/>
+      </w:pPr>
+      <w:rPr>
+        <w:rFonts w:ascii="Wingdings" w:hAnsi="Wingdings" w:hint="default"/>
+      </w:rPr>
+    </w:lvl>
+  </w:abstractNum>
+  <w:abstractNum w:abstractNumId="10" w15:restartNumberingAfterBreak="0">
+    <w:nsid w:val="228C06DB"/>
+    <w:multiLevelType w:val="multilevel"/>
+    <w:tmpl w:val="5C3A8242"/>
+    <w:lvl w:ilvl="0">
+      <w:start w:val="1"/>
+      <w:numFmt w:val="bullet"/>
+      <w:lvlText w:val=""/>
+      <w:lvlJc w:val="left"/>
+      <w:pPr>
+        <w:tabs>
+          <w:tab w:val="num" w:pos="720"/>
+        </w:tabs>
+        <w:ind w:left="720" w:hanging="360"/>
+      </w:pPr>
+      <w:rPr>
+        <w:rFonts w:ascii="Symbol" w:hAnsi="Symbol" w:hint="default"/>
+        <w:sz w:val="20"/>
+      </w:rPr>
+    </w:lvl>
+    <w:lvl w:ilvl="1" w:tentative="1">
+      <w:start w:val="1"/>
+      <w:numFmt w:val="bullet"/>
+      <w:lvlText w:val="o"/>
+      <w:lvlJc w:val="left"/>
+      <w:pPr>
+        <w:tabs>
+          <w:tab w:val="num" w:pos="1440"/>
+        </w:tabs>
+        <w:ind w:left="1440" w:hanging="360"/>
+      </w:pPr>
+      <w:rPr>
+        <w:rFonts w:ascii="Courier New" w:hAnsi="Courier New" w:hint="default"/>
+        <w:sz w:val="20"/>
+      </w:rPr>
+    </w:lvl>
+    <w:lvl w:ilvl="2" w:tentative="1">
+      <w:start w:val="1"/>
+      <w:numFmt w:val="bullet"/>
+      <w:lvlText w:val=""/>
+      <w:lvlJc w:val="left"/>
+      <w:pPr>
+        <w:tabs>
+          <w:tab w:val="num" w:pos="2160"/>
+        </w:tabs>
+        <w:ind w:left="2160" w:hanging="360"/>
+      </w:pPr>
+      <w:rPr>
+        <w:rFonts w:ascii="Wingdings" w:hAnsi="Wingdings" w:hint="default"/>
+        <w:sz w:val="20"/>
+      </w:rPr>
+    </w:lvl>
+    <w:lvl w:ilvl="3" w:tentative="1">
+      <w:start w:val="1"/>
+      <w:numFmt w:val="bullet"/>
+      <w:lvlText w:val=""/>
+      <w:lvlJc w:val="left"/>
+      <w:pPr>
+        <w:tabs>
+          <w:tab w:val="num" w:pos="2880"/>
+        </w:tabs>
+        <w:ind w:left="2880" w:hanging="360"/>
+      </w:pPr>
+      <w:rPr>
+        <w:rFonts w:ascii="Wingdings" w:hAnsi="Wingdings" w:hint="default"/>
+        <w:sz w:val="20"/>
+      </w:rPr>
+    </w:lvl>
+    <w:lvl w:ilvl="4" w:tentative="1">
+      <w:start w:val="1"/>
+      <w:numFmt w:val="bullet"/>
+      <w:lvlText w:val=""/>
+      <w:lvlJc w:val="left"/>
+      <w:pPr>
+        <w:tabs>
+          <w:tab w:val="num" w:pos="3600"/>
+        </w:tabs>
+        <w:ind w:left="3600" w:hanging="360"/>
+      </w:pPr>
+      <w:rPr>
+        <w:rFonts w:ascii="Wingdings" w:hAnsi="Wingdings" w:hint="default"/>
+        <w:sz w:val="20"/>
+      </w:rPr>
+    </w:lvl>
+    <w:lvl w:ilvl="5" w:tentative="1">
+      <w:start w:val="1"/>
+      <w:numFmt w:val="bullet"/>
+      <w:lvlText w:val=""/>
+      <w:lvlJc w:val="left"/>
+      <w:pPr>
+        <w:tabs>
+          <w:tab w:val="num" w:pos="4320"/>
+        </w:tabs>
+        <w:ind w:left="4320" w:hanging="360"/>
+      </w:pPr>
+      <w:rPr>
+        <w:rFonts w:ascii="Wingdings" w:hAnsi="Wingdings" w:hint="default"/>
+        <w:sz w:val="20"/>
+      </w:rPr>
+    </w:lvl>
+    <w:lvl w:ilvl="6" w:tentative="1">
+      <w:start w:val="1"/>
+      <w:numFmt w:val="bullet"/>
+      <w:lvlText w:val=""/>
+      <w:lvlJc w:val="left"/>
+      <w:pPr>
+        <w:tabs>
+          <w:tab w:val="num" w:pos="5040"/>
+        </w:tabs>
+        <w:ind w:left="5040" w:hanging="360"/>
+      </w:pPr>
+      <w:rPr>
+        <w:rFonts w:ascii="Wingdings" w:hAnsi="Wingdings" w:hint="default"/>
+        <w:sz w:val="20"/>
+      </w:rPr>
+    </w:lvl>
+    <w:lvl w:ilvl="7" w:tentative="1">
+      <w:start w:val="1"/>
+      <w:numFmt w:val="bullet"/>
+      <w:lvlText w:val=""/>
+      <w:lvlJc w:val="left"/>
+      <w:pPr>
+        <w:tabs>
+          <w:tab w:val="num" w:pos="5760"/>
+        </w:tabs>
+        <w:ind w:left="5760" w:hanging="360"/>
+      </w:pPr>
+      <w:rPr>
+        <w:rFonts w:ascii="Wingdings" w:hAnsi="Wingdings" w:hint="default"/>
+        <w:sz w:val="20"/>
+      </w:rPr>
+    </w:lvl>
+    <w:lvl w:ilvl="8" w:tentative="1">
+      <w:start w:val="1"/>
+      <w:numFmt w:val="bullet"/>
+      <w:lvlText w:val=""/>
+      <w:lvlJc w:val="left"/>
+      <w:pPr>
+        <w:tabs>
+          <w:tab w:val="num" w:pos="6480"/>
+        </w:tabs>
+        <w:ind w:left="6480" w:hanging="360"/>
+      </w:pPr>
+      <w:rPr>
+        <w:rFonts w:ascii="Wingdings" w:hAnsi="Wingdings" w:hint="default"/>
+        <w:sz w:val="20"/>
+      </w:rPr>
+    </w:lvl>
+  </w:abstractNum>
+  <w:abstractNum w:abstractNumId="11" w15:restartNumberingAfterBreak="0">
+    <w:nsid w:val="2F9100DF"/>
+    <w:multiLevelType w:val="multilevel"/>
+    <w:tmpl w:val="3C2CF2AE"/>
+    <w:lvl w:ilvl="0">
+      <w:start w:val="1"/>
+      <w:numFmt w:val="bullet"/>
+      <w:lvlText w:val=""/>
+      <w:lvlJc w:val="left"/>
+      <w:pPr>
+        <w:tabs>
+          <w:tab w:val="num" w:pos="720"/>
+        </w:tabs>
+        <w:ind w:left="720" w:hanging="360"/>
+      </w:pPr>
+      <w:rPr>
+        <w:rFonts w:ascii="Symbol" w:hAnsi="Symbol" w:hint="default"/>
+        <w:sz w:val="20"/>
+      </w:rPr>
+    </w:lvl>
+    <w:lvl w:ilvl="1" w:tentative="1">
+      <w:start w:val="1"/>
+      <w:numFmt w:val="bullet"/>
+      <w:lvlText w:val="o"/>
+      <w:lvlJc w:val="left"/>
+      <w:pPr>
+        <w:tabs>
+          <w:tab w:val="num" w:pos="1440"/>
+        </w:tabs>
+        <w:ind w:left="1440" w:hanging="360"/>
+      </w:pPr>
+      <w:rPr>
+        <w:rFonts w:ascii="Courier New" w:hAnsi="Courier New" w:hint="default"/>
+        <w:sz w:val="20"/>
+      </w:rPr>
+    </w:lvl>
+    <w:lvl w:ilvl="2" w:tentative="1">
+      <w:start w:val="1"/>
+      <w:numFmt w:val="bullet"/>
+      <w:lvlText w:val=""/>
+      <w:lvlJc w:val="left"/>
+      <w:pPr>
+        <w:tabs>
+          <w:tab w:val="num" w:pos="2160"/>
+        </w:tabs>
+        <w:ind w:left="2160" w:hanging="360"/>
+      </w:pPr>
+      <w:rPr>
+        <w:rFonts w:ascii="Wingdings" w:hAnsi="Wingdings" w:hint="default"/>
+        <w:sz w:val="20"/>
+      </w:rPr>
+    </w:lvl>
+    <w:lvl w:ilvl="3" w:tentative="1">
+      <w:start w:val="1"/>
+      <w:numFmt w:val="bullet"/>
+      <w:lvlText w:val=""/>
+      <w:lvlJc w:val="left"/>
+      <w:pPr>
+        <w:tabs>
+          <w:tab w:val="num" w:pos="2880"/>
+        </w:tabs>
+        <w:ind w:left="2880" w:hanging="360"/>
+      </w:pPr>
+      <w:rPr>
+        <w:rFonts w:ascii="Wingdings" w:hAnsi="Wingdings" w:hint="default"/>
+        <w:sz w:val="20"/>
+      </w:rPr>
+    </w:lvl>
+    <w:lvl w:ilvl="4" w:tentative="1">
+      <w:start w:val="1"/>
+      <w:numFmt w:val="bullet"/>
+      <w:lvlText w:val=""/>
+      <w:lvlJc w:val="left"/>
+      <w:pPr>
+        <w:tabs>
+          <w:tab w:val="num" w:pos="3600"/>
+        </w:tabs>
+        <w:ind w:left="3600" w:hanging="360"/>
+      </w:pPr>
+      <w:rPr>
+        <w:rFonts w:ascii="Wingdings" w:hAnsi="Wingdings" w:hint="default"/>
+        <w:sz w:val="20"/>
+      </w:rPr>
+    </w:lvl>
+    <w:lvl w:ilvl="5" w:tentative="1">
+      <w:start w:val="1"/>
+      <w:numFmt w:val="bullet"/>
+      <w:lvlText w:val=""/>
+      <w:lvlJc w:val="left"/>
+      <w:pPr>
+        <w:tabs>
+          <w:tab w:val="num" w:pos="4320"/>
+        </w:tabs>
+        <w:ind w:left="4320" w:hanging="360"/>
+      </w:pPr>
+      <w:rPr>
+        <w:rFonts w:ascii="Wingdings" w:hAnsi="Wingdings" w:hint="default"/>
+        <w:sz w:val="20"/>
+      </w:rPr>
+    </w:lvl>
+    <w:lvl w:ilvl="6" w:tentative="1">
+      <w:start w:val="1"/>
+      <w:numFmt w:val="bullet"/>
+      <w:lvlText w:val=""/>
+      <w:lvlJc w:val="left"/>
+      <w:pPr>
+        <w:tabs>
+          <w:tab w:val="num" w:pos="5040"/>
+        </w:tabs>
+        <w:ind w:left="5040" w:hanging="360"/>
+      </w:pPr>
+      <w:rPr>
+        <w:rFonts w:ascii="Wingdings" w:hAnsi="Wingdings" w:hint="default"/>
+        <w:sz w:val="20"/>
+      </w:rPr>
+    </w:lvl>
+    <w:lvl w:ilvl="7" w:tentative="1">
+      <w:start w:val="1"/>
+      <w:numFmt w:val="bullet"/>
+      <w:lvlText w:val=""/>
+      <w:lvlJc w:val="left"/>
+      <w:pPr>
+        <w:tabs>
+          <w:tab w:val="num" w:pos="5760"/>
+        </w:tabs>
+        <w:ind w:left="5760" w:hanging="360"/>
+      </w:pPr>
+      <w:rPr>
+        <w:rFonts w:ascii="Wingdings" w:hAnsi="Wingdings" w:hint="default"/>
+        <w:sz w:val="20"/>
+      </w:rPr>
+    </w:lvl>
+    <w:lvl w:ilvl="8" w:tentative="1">
+      <w:start w:val="1"/>
+      <w:numFmt w:val="bullet"/>
+      <w:lvlText w:val=""/>
+      <w:lvlJc w:val="left"/>
+      <w:pPr>
+        <w:tabs>
+          <w:tab w:val="num" w:pos="6480"/>
+        </w:tabs>
+        <w:ind w:left="6480" w:hanging="360"/>
+      </w:pPr>
+      <w:rPr>
+        <w:rFonts w:ascii="Wingdings" w:hAnsi="Wingdings" w:hint="default"/>
+        <w:sz w:val="20"/>
+      </w:rPr>
+    </w:lvl>
+  </w:abstractNum>
+  <w:abstractNum w:abstractNumId="12" w15:restartNumberingAfterBreak="0">
+    <w:nsid w:val="4E5850FB"/>
+    <w:multiLevelType w:val="multilevel"/>
+    <w:tmpl w:val="D6E0E604"/>
+    <w:lvl w:ilvl="0">
+      <w:start w:val="1"/>
+      <w:numFmt w:val="bullet"/>
+      <w:lvlText w:val=""/>
+      <w:lvlJc w:val="left"/>
+      <w:pPr>
+        <w:tabs>
+          <w:tab w:val="num" w:pos="720"/>
+        </w:tabs>
+        <w:ind w:left="720" w:hanging="360"/>
+      </w:pPr>
+      <w:rPr>
+        <w:rFonts w:ascii="Symbol" w:hAnsi="Symbol" w:hint="default"/>
+        <w:sz w:val="20"/>
+      </w:rPr>
+    </w:lvl>
+    <w:lvl w:ilvl="1" w:tentative="1">
+      <w:start w:val="1"/>
+      <w:numFmt w:val="bullet"/>
+      <w:lvlText w:val="o"/>
+      <w:lvlJc w:val="left"/>
+      <w:pPr>
+        <w:tabs>
+          <w:tab w:val="num" w:pos="1440"/>
+        </w:tabs>
+        <w:ind w:left="1440" w:hanging="360"/>
+      </w:pPr>
+      <w:rPr>
+        <w:rFonts w:ascii="Courier New" w:hAnsi="Courier New" w:hint="default"/>
+        <w:sz w:val="20"/>
+      </w:rPr>
+    </w:lvl>
+    <w:lvl w:ilvl="2" w:tentative="1">
+      <w:start w:val="1"/>
+      <w:numFmt w:val="bullet"/>
+      <w:lvlText w:val=""/>
+      <w:lvlJc w:val="left"/>
+      <w:pPr>
+        <w:tabs>
+          <w:tab w:val="num" w:pos="2160"/>
+        </w:tabs>
+        <w:ind w:left="2160" w:hanging="360"/>
+      </w:pPr>
+      <w:rPr>
+        <w:rFonts w:ascii="Wingdings" w:hAnsi="Wingdings" w:hint="default"/>
+        <w:sz w:val="20"/>
+      </w:rPr>
+    </w:lvl>
+    <w:lvl w:ilvl="3" w:tentative="1">
+      <w:start w:val="1"/>
+      <w:numFmt w:val="bullet"/>
+      <w:lvlText w:val=""/>
+      <w:lvlJc w:val="left"/>
+      <w:pPr>
+        <w:tabs>
+          <w:tab w:val="num" w:pos="2880"/>
+        </w:tabs>
+        <w:ind w:left="2880" w:hanging="360"/>
+      </w:pPr>
+      <w:rPr>
+        <w:rFonts w:ascii="Wingdings" w:hAnsi="Wingdings" w:hint="default"/>
+        <w:sz w:val="20"/>
+      </w:rPr>
+    </w:lvl>
+    <w:lvl w:ilvl="4" w:tentative="1">
+      <w:start w:val="1"/>
+      <w:numFmt w:val="bullet"/>
+      <w:lvlText w:val=""/>
+      <w:lvlJc w:val="left"/>
+      <w:pPr>
+        <w:tabs>
+          <w:tab w:val="num" w:pos="3600"/>
+        </w:tabs>
+        <w:ind w:left="3600" w:hanging="360"/>
+      </w:pPr>
+      <w:rPr>
+        <w:rFonts w:ascii="Wingdings" w:hAnsi="Wingdings" w:hint="default"/>
+        <w:sz w:val="20"/>
+      </w:rPr>
+    </w:lvl>
+    <w:lvl w:ilvl="5" w:tentative="1">
+      <w:start w:val="1"/>
+      <w:numFmt w:val="bullet"/>
+      <w:lvlText w:val=""/>
+      <w:lvlJc w:val="left"/>
+      <w:pPr>
+        <w:tabs>
+          <w:tab w:val="num" w:pos="4320"/>
+        </w:tabs>
+        <w:ind w:left="4320" w:hanging="360"/>
+      </w:pPr>
+      <w:rPr>
+        <w:rFonts w:ascii="Wingdings" w:hAnsi="Wingdings" w:hint="default"/>
+        <w:sz w:val="20"/>
+      </w:rPr>
+    </w:lvl>
+    <w:lvl w:ilvl="6" w:tentative="1">
+      <w:start w:val="1"/>
+      <w:numFmt w:val="bullet"/>
+      <w:lvlText w:val=""/>
+      <w:lvlJc w:val="left"/>
+      <w:pPr>
+        <w:tabs>
+          <w:tab w:val="num" w:pos="5040"/>
+        </w:tabs>
+        <w:ind w:left="5040" w:hanging="360"/>
+      </w:pPr>
+      <w:rPr>
+        <w:rFonts w:ascii="Wingdings" w:hAnsi="Wingdings" w:hint="default"/>
+        <w:sz w:val="20"/>
+      </w:rPr>
+    </w:lvl>
+    <w:lvl w:ilvl="7" w:tentative="1">
+      <w:start w:val="1"/>
+      <w:numFmt w:val="bullet"/>
+      <w:lvlText w:val=""/>
+      <w:lvlJc w:val="left"/>
+      <w:pPr>
+        <w:tabs>
+          <w:tab w:val="num" w:pos="5760"/>
+        </w:tabs>
+        <w:ind w:left="5760" w:hanging="360"/>
+      </w:pPr>
+      <w:rPr>
+        <w:rFonts w:ascii="Wingdings" w:hAnsi="Wingdings" w:hint="default"/>
+        <w:sz w:val="20"/>
+      </w:rPr>
+    </w:lvl>
+    <w:lvl w:ilvl="8" w:tentative="1">
+      <w:start w:val="1"/>
+      <w:numFmt w:val="bullet"/>
+      <w:lvlText w:val=""/>
+      <w:lvlJc w:val="left"/>
+      <w:pPr>
+        <w:tabs>
+          <w:tab w:val="num" w:pos="6480"/>
+        </w:tabs>
+        <w:ind w:left="6480" w:hanging="360"/>
+      </w:pPr>
+      <w:rPr>
+        <w:rFonts w:ascii="Wingdings" w:hAnsi="Wingdings" w:hint="default"/>
+        <w:sz w:val="20"/>
+      </w:rPr>
+    </w:lvl>
+  </w:abstractNum>
+  <w:abstractNum w:abstractNumId="13" w15:restartNumberingAfterBreak="0">
+    <w:nsid w:val="567E6779"/>
+    <w:multiLevelType w:val="multilevel"/>
+    <w:tmpl w:val="9ED28E42"/>
+    <w:lvl w:ilvl="0">
+      <w:start w:val="1"/>
+      <w:numFmt w:val="bullet"/>
+      <w:lvlText w:val=""/>
+      <w:lvlJc w:val="left"/>
+      <w:pPr>
+        <w:tabs>
+          <w:tab w:val="num" w:pos="720"/>
+        </w:tabs>
+        <w:ind w:left="720" w:hanging="360"/>
+      </w:pPr>
+      <w:rPr>
+        <w:rFonts w:ascii="Symbol" w:hAnsi="Symbol" w:hint="default"/>
+        <w:sz w:val="20"/>
+      </w:rPr>
+    </w:lvl>
+    <w:lvl w:ilvl="1" w:tentative="1">
+      <w:start w:val="1"/>
+      <w:numFmt w:val="bullet"/>
+      <w:lvlText w:val="o"/>
+      <w:lvlJc w:val="left"/>
+      <w:pPr>
+        <w:tabs>
+          <w:tab w:val="num" w:pos="1440"/>
+        </w:tabs>
+        <w:ind w:left="1440" w:hanging="360"/>
+      </w:pPr>
+      <w:rPr>
+        <w:rFonts w:ascii="Courier New" w:hAnsi="Courier New" w:hint="default"/>
+        <w:sz w:val="20"/>
+      </w:rPr>
+    </w:lvl>
+    <w:lvl w:ilvl="2" w:tentative="1">
+      <w:start w:val="1"/>
+      <w:numFmt w:val="bullet"/>
+      <w:lvlText w:val=""/>
+      <w:lvlJc w:val="left"/>
+      <w:pPr>
+        <w:tabs>
+          <w:tab w:val="num" w:pos="2160"/>
+        </w:tabs>
+        <w:ind w:left="2160" w:hanging="360"/>
+      </w:pPr>
+      <w:rPr>
+        <w:rFonts w:ascii="Wingdings" w:hAnsi="Wingdings" w:hint="default"/>
+        <w:sz w:val="20"/>
+      </w:rPr>
+    </w:lvl>
+    <w:lvl w:ilvl="3" w:tentative="1">
+      <w:start w:val="1"/>
+      <w:numFmt w:val="bullet"/>
+      <w:lvlText w:val=""/>
+      <w:lvlJc w:val="left"/>
+      <w:pPr>
+        <w:tabs>
+          <w:tab w:val="num" w:pos="2880"/>
+        </w:tabs>
+        <w:ind w:left="2880" w:hanging="360"/>
+      </w:pPr>
+      <w:rPr>
+        <w:rFonts w:ascii="Wingdings" w:hAnsi="Wingdings" w:hint="default"/>
+        <w:sz w:val="20"/>
+      </w:rPr>
+    </w:lvl>
+    <w:lvl w:ilvl="4" w:tentative="1">
+      <w:start w:val="1"/>
+      <w:numFmt w:val="bullet"/>
+      <w:lvlText w:val=""/>
+      <w:lvlJc w:val="left"/>
+      <w:pPr>
+        <w:tabs>
+          <w:tab w:val="num" w:pos="3600"/>
+        </w:tabs>
+        <w:ind w:left="3600" w:hanging="360"/>
+      </w:pPr>
+      <w:rPr>
+        <w:rFonts w:ascii="Wingdings" w:hAnsi="Wingdings" w:hint="default"/>
+        <w:sz w:val="20"/>
+      </w:rPr>
+    </w:lvl>
+    <w:lvl w:ilvl="5" w:tentative="1">
+      <w:start w:val="1"/>
+      <w:numFmt w:val="bullet"/>
+      <w:lvlText w:val=""/>
+      <w:lvlJc w:val="left"/>
+      <w:pPr>
+        <w:tabs>
+          <w:tab w:val="num" w:pos="4320"/>
+        </w:tabs>
+        <w:ind w:left="4320" w:hanging="360"/>
+      </w:pPr>
+      <w:rPr>
+        <w:rFonts w:ascii="Wingdings" w:hAnsi="Wingdings" w:hint="default"/>
+        <w:sz w:val="20"/>
+      </w:rPr>
+    </w:lvl>
+    <w:lvl w:ilvl="6" w:tentative="1">
+      <w:start w:val="1"/>
+      <w:numFmt w:val="bullet"/>
+      <w:lvlText w:val=""/>
+      <w:lvlJc w:val="left"/>
+      <w:pPr>
+        <w:tabs>
+          <w:tab w:val="num" w:pos="5040"/>
+        </w:tabs>
+        <w:ind w:left="5040" w:hanging="360"/>
+      </w:pPr>
+      <w:rPr>
+        <w:rFonts w:ascii="Wingdings" w:hAnsi="Wingdings" w:hint="default"/>
+        <w:sz w:val="20"/>
+      </w:rPr>
+    </w:lvl>
+    <w:lvl w:ilvl="7" w:tentative="1">
+      <w:start w:val="1"/>
+      <w:numFmt w:val="bullet"/>
+      <w:lvlText w:val=""/>
+      <w:lvlJc w:val="left"/>
+      <w:pPr>
+        <w:tabs>
+          <w:tab w:val="num" w:pos="5760"/>
+        </w:tabs>
+        <w:ind w:left="5760" w:hanging="360"/>
+      </w:pPr>
+      <w:rPr>
+        <w:rFonts w:ascii="Wingdings" w:hAnsi="Wingdings" w:hint="default"/>
+        <w:sz w:val="20"/>
+      </w:rPr>
+    </w:lvl>
+    <w:lvl w:ilvl="8" w:tentative="1">
+      <w:start w:val="1"/>
+      <w:numFmt w:val="bullet"/>
+      <w:lvlText w:val=""/>
+      <w:lvlJc w:val="left"/>
+      <w:pPr>
+        <w:tabs>
+          <w:tab w:val="num" w:pos="6480"/>
+        </w:tabs>
+        <w:ind w:left="6480" w:hanging="360"/>
+      </w:pPr>
+      <w:rPr>
+        <w:rFonts w:ascii="Wingdings" w:hAnsi="Wingdings" w:hint="default"/>
+        <w:sz w:val="20"/>
+      </w:rPr>
+    </w:lvl>
+  </w:abstractNum>
+  <w:abstractNum w:abstractNumId="14" w15:restartNumberingAfterBreak="0">
+    <w:nsid w:val="6456721A"/>
+    <w:multiLevelType w:val="multilevel"/>
+    <w:tmpl w:val="39827F04"/>
+    <w:lvl w:ilvl="0">
+      <w:start w:val="1"/>
+      <w:numFmt w:val="bullet"/>
+      <w:lvlText w:val=""/>
+      <w:lvlJc w:val="left"/>
+      <w:pPr>
+        <w:tabs>
+          <w:tab w:val="num" w:pos="720"/>
+        </w:tabs>
+        <w:ind w:left="720" w:hanging="360"/>
+      </w:pPr>
+      <w:rPr>
+        <w:rFonts w:ascii="Symbol" w:hAnsi="Symbol" w:hint="default"/>
+        <w:sz w:val="20"/>
+      </w:rPr>
+    </w:lvl>
+    <w:lvl w:ilvl="1" w:tentative="1">
+      <w:start w:val="1"/>
+      <w:numFmt w:val="bullet"/>
+      <w:lvlText w:val="o"/>
+      <w:lvlJc w:val="left"/>
+      <w:pPr>
+        <w:tabs>
+          <w:tab w:val="num" w:pos="1440"/>
+        </w:tabs>
+        <w:ind w:left="1440" w:hanging="360"/>
+      </w:pPr>
+      <w:rPr>
+        <w:rFonts w:ascii="Courier New" w:hAnsi="Courier New" w:hint="default"/>
+        <w:sz w:val="20"/>
+      </w:rPr>
+    </w:lvl>
+    <w:lvl w:ilvl="2" w:tentative="1">
+      <w:start w:val="1"/>
+      <w:numFmt w:val="bullet"/>
+      <w:lvlText w:val=""/>
+      <w:lvlJc w:val="left"/>
+      <w:pPr>
+        <w:tabs>
+          <w:tab w:val="num" w:pos="2160"/>
+        </w:tabs>
+        <w:ind w:left="2160" w:hanging="360"/>
+      </w:pPr>
+      <w:rPr>
+        <w:rFonts w:ascii="Wingdings" w:hAnsi="Wingdings" w:hint="default"/>
+        <w:sz w:val="20"/>
+      </w:rPr>
+    </w:lvl>
+    <w:lvl w:ilvl="3" w:tentative="1">
+      <w:start w:val="1"/>
+      <w:numFmt w:val="bullet"/>
+      <w:lvlText w:val=""/>
+      <w:lvlJc w:val="left"/>
+      <w:pPr>
+        <w:tabs>
+          <w:tab w:val="num" w:pos="2880"/>
+        </w:tabs>
+        <w:ind w:left="2880" w:hanging="360"/>
+      </w:pPr>
+      <w:rPr>
+        <w:rFonts w:ascii="Wingdings" w:hAnsi="Wingdings" w:hint="default"/>
+        <w:sz w:val="20"/>
+      </w:rPr>
+    </w:lvl>
+    <w:lvl w:ilvl="4" w:tentative="1">
+      <w:start w:val="1"/>
+      <w:numFmt w:val="bullet"/>
+      <w:lvlText w:val=""/>
+      <w:lvlJc w:val="left"/>
+      <w:pPr>
+        <w:tabs>
+          <w:tab w:val="num" w:pos="3600"/>
+        </w:tabs>
+        <w:ind w:left="3600" w:hanging="360"/>
+      </w:pPr>
+      <w:rPr>
+        <w:rFonts w:ascii="Wingdings" w:hAnsi="Wingdings" w:hint="default"/>
+        <w:sz w:val="20"/>
+      </w:rPr>
+    </w:lvl>
+    <w:lvl w:ilvl="5" w:tentative="1">
+      <w:start w:val="1"/>
+      <w:numFmt w:val="bullet"/>
+      <w:lvlText w:val=""/>
+      <w:lvlJc w:val="left"/>
+      <w:pPr>
+        <w:tabs>
+          <w:tab w:val="num" w:pos="4320"/>
+        </w:tabs>
+        <w:ind w:left="4320" w:hanging="360"/>
+      </w:pPr>
+      <w:rPr>
+        <w:rFonts w:ascii="Wingdings" w:hAnsi="Wingdings" w:hint="default"/>
+        <w:sz w:val="20"/>
+      </w:rPr>
+    </w:lvl>
+    <w:lvl w:ilvl="6" w:tentative="1">
+      <w:start w:val="1"/>
+      <w:numFmt w:val="bullet"/>
+      <w:lvlText w:val=""/>
+      <w:lvlJc w:val="left"/>
+      <w:pPr>
+        <w:tabs>
+          <w:tab w:val="num" w:pos="5040"/>
+        </w:tabs>
+        <w:ind w:left="5040" w:hanging="360"/>
+      </w:pPr>
+      <w:rPr>
+        <w:rFonts w:ascii="Wingdings" w:hAnsi="Wingdings" w:hint="default"/>
+        <w:sz w:val="20"/>
+      </w:rPr>
+    </w:lvl>
+    <w:lvl w:ilvl="7" w:tentative="1">
+      <w:start w:val="1"/>
+      <w:numFmt w:val="bullet"/>
+      <w:lvlText w:val=""/>
+      <w:lvlJc w:val="left"/>
+      <w:pPr>
+        <w:tabs>
+          <w:tab w:val="num" w:pos="5760"/>
+        </w:tabs>
+        <w:ind w:left="5760" w:hanging="360"/>
+      </w:pPr>
+      <w:rPr>
+        <w:rFonts w:ascii="Wingdings" w:hAnsi="Wingdings" w:hint="default"/>
+        <w:sz w:val="20"/>
+      </w:rPr>
+    </w:lvl>
+    <w:lvl w:ilvl="8" w:tentative="1">
+      <w:start w:val="1"/>
+      <w:numFmt w:val="bullet"/>
+      <w:lvlText w:val=""/>
+      <w:lvlJc w:val="left"/>
+      <w:pPr>
+        <w:tabs>
+          <w:tab w:val="num" w:pos="6480"/>
+        </w:tabs>
+        <w:ind w:left="6480" w:hanging="360"/>
+      </w:pPr>
+      <w:rPr>
+        <w:rFonts w:ascii="Wingdings" w:hAnsi="Wingdings" w:hint="default"/>
+        <w:sz w:val="20"/>
+      </w:rPr>
+    </w:lvl>
+  </w:abstractNum>
+  <w:abstractNum w:abstractNumId="15" w15:restartNumberingAfterBreak="0">
+    <w:nsid w:val="704608BD"/>
+    <w:multiLevelType w:val="hybridMultilevel"/>
+    <w:tmpl w:val="B62648F8"/>
+    <w:lvl w:ilvl="0" w:tplc="04090007">
+      <w:start w:val="1"/>
+      <w:numFmt w:val="bullet"/>
+      <w:lvlText w:val=""/>
+      <w:lvlPicBulletId w:val="0"/>
+      <w:lvlJc w:val="left"/>
+      <w:pPr>
+        <w:ind w:left="720" w:hanging="360"/>
+      </w:pPr>
+      <w:rPr>
+        <w:rFonts w:ascii="Symbol" w:hAnsi="Symbol" w:hint="default"/>
+      </w:rPr>
+    </w:lvl>
+    <w:lvl w:ilvl="1" w:tplc="04090003" w:tentative="1">
+      <w:start w:val="1"/>
+      <w:numFmt w:val="bullet"/>
+      <w:lvlText w:val="o"/>
+      <w:lvlJc w:val="left"/>
+      <w:pPr>
+        <w:ind w:left="1440" w:hanging="360"/>
+      </w:pPr>
+      <w:rPr>
+        <w:rFonts w:ascii="Courier New" w:hAnsi="Courier New" w:cs="Courier New" w:hint="default"/>
+      </w:rPr>
+    </w:lvl>
+    <w:lvl w:ilvl="2" w:tplc="04090005" w:tentative="1">
+      <w:start w:val="1"/>
+      <w:numFmt w:val="bullet"/>
+      <w:lvlText w:val=""/>
+      <w:lvlJc w:val="left"/>
+      <w:pPr>
+        <w:ind w:left="2160" w:hanging="360"/>
+      </w:pPr>
+      <w:rPr>
+        <w:rFonts w:ascii="Wingdings" w:hAnsi="Wingdings" w:hint="default"/>
+      </w:rPr>
+    </w:lvl>
+    <w:lvl w:ilvl="3" w:tplc="04090001" w:tentative="1">
+      <w:start w:val="1"/>
+      <w:numFmt w:val="bullet"/>
+      <w:lvlText w:val=""/>
+      <w:lvlJc w:val="left"/>
+      <w:pPr>
+        <w:ind w:left="2880" w:hanging="360"/>
+      </w:pPr>
+      <w:rPr>
+        <w:rFonts w:ascii="Symbol" w:hAnsi="Symbol" w:hint="default"/>
+      </w:rPr>
+    </w:lvl>
+    <w:lvl w:ilvl="4" w:tplc="04090003" w:tentative="1">
+      <w:start w:val="1"/>
+      <w:numFmt w:val="bullet"/>
+      <w:lvlText w:val="o"/>
+      <w:lvlJc w:val="left"/>
+      <w:pPr>
+        <w:ind w:left="3600" w:hanging="360"/>
+      </w:pPr>
+      <w:rPr>
+        <w:rFonts w:ascii="Courier New" w:hAnsi="Courier New" w:cs="Courier New" w:hint="default"/>
+      </w:rPr>
+    </w:lvl>
+    <w:lvl w:ilvl="5" w:tplc="04090005" w:tentative="1">
+      <w:start w:val="1"/>
+      <w:numFmt w:val="bullet"/>
+      <w:lvlText w:val=""/>
+      <w:lvlJc w:val="left"/>
+      <w:pPr>
+        <w:ind w:left="4320" w:hanging="360"/>
+      </w:pPr>
+      <w:rPr>
+        <w:rFonts w:ascii="Wingdings" w:hAnsi="Wingdings" w:hint="default"/>
+      </w:rPr>
+    </w:lvl>
+    <w:lvl w:ilvl="6" w:tplc="04090001" w:tentative="1">
+      <w:start w:val="1"/>
+      <w:numFmt w:val="bullet"/>
+      <w:lvlText w:val=""/>
+      <w:lvlJc w:val="left"/>
+      <w:pPr>
+        <w:ind w:left="5040" w:hanging="360"/>
+      </w:pPr>
+      <w:rPr>
+        <w:rFonts w:ascii="Symbol" w:hAnsi="Symbol" w:hint="default"/>
+      </w:rPr>
+    </w:lvl>
+    <w:lvl w:ilvl="7" w:tplc="04090003" w:tentative="1">
+      <w:start w:val="1"/>
+      <w:numFmt w:val="bullet"/>
+      <w:lvlText w:val="o"/>
+      <w:lvlJc w:val="left"/>
+      <w:pPr>
+        <w:ind w:left="5760" w:hanging="360"/>
+      </w:pPr>
+      <w:rPr>
+        <w:rFonts w:ascii="Courier New" w:hAnsi="Courier New" w:cs="Courier New" w:hint="default"/>
+      </w:rPr>
+    </w:lvl>
+    <w:lvl w:ilvl="8" w:tplc="04090005" w:tentative="1">
+      <w:start w:val="1"/>
+      <w:numFmt w:val="bullet"/>
+      <w:lvlText w:val=""/>
+      <w:lvlJc w:val="left"/>
+      <w:pPr>
+        <w:ind w:left="6480" w:hanging="360"/>
+      </w:pPr>
+      <w:rPr>
+        <w:rFonts w:ascii="Wingdings" w:hAnsi="Wingdings" w:hint="default"/>
       </w:rPr>
     </w:lvl>
   </w:abstractNum>
@@ -327,6 +2110,27 @@
   </w:num>
   <w:num w:numId="9">
     <w:abstractNumId w:val="0"/>
+  </w:num>
+  <w:num w:numId="10">
+    <w:abstractNumId w:val="11"/>
+  </w:num>
+  <w:num w:numId="11">
+    <w:abstractNumId w:val="12"/>
+  </w:num>
+  <w:num w:numId="12">
+    <w:abstractNumId w:val="14"/>
+  </w:num>
+  <w:num w:numId="13">
+    <w:abstractNumId w:val="10"/>
+  </w:num>
+  <w:num w:numId="14">
+    <w:abstractNumId w:val="13"/>
+  </w:num>
+  <w:num w:numId="15">
+    <w:abstractNumId w:val="9"/>
+  </w:num>
+  <w:num w:numId="16">
+    <w:abstractNumId w:val="15"/>
   </w:num>
 </w:numbering>
 </file>
@@ -792,7 +2596,6 @@
     <w:next w:val="Normal"/>
     <w:link w:val="Heading4Char"/>
     <w:uiPriority w:val="9"/>
-    <w:semiHidden/>
     <w:unhideWhenUsed/>
     <w:qFormat/>
     <w:rsid w:val="00FC693F"/>
@@ -1413,7 +3216,6 @@
     <w:basedOn w:val="DefaultParagraphFont"/>
     <w:link w:val="Heading4"/>
     <w:uiPriority w:val="9"/>
-    <w:semiHidden/>
     <w:rsid w:val="00FC693F"/>
     <w:rPr>
       <w:rFonts w:asciiTheme="majorHAnsi" w:eastAsiaTheme="majorEastAsia" w:hAnsiTheme="majorHAnsi" w:cstheme="majorBidi"/>
@@ -1644,7 +3446,6 @@
     <w:basedOn w:val="Heading1"/>
     <w:next w:val="Normal"/>
     <w:uiPriority w:val="39"/>
-    <w:semiHidden/>
     <w:unhideWhenUsed/>
     <w:qFormat/>
     <w:rsid w:val="00FC693F"/>
@@ -11705,6 +13506,86 @@
         <w:shd w:val="clear" w:color="auto" w:fill="FBCAA2" w:themeFill="accent6" w:themeFillTint="7F"/>
       </w:tcPr>
     </w:tblStylePr>
+  </w:style>
+  <w:style w:type="paragraph" w:styleId="TOC2">
+    <w:name w:val="toc 2"/>
+    <w:basedOn w:val="Normal"/>
+    <w:next w:val="Normal"/>
+    <w:autoRedefine/>
+    <w:uiPriority w:val="39"/>
+    <w:unhideWhenUsed/>
+    <w:rsid w:val="00544612"/>
+    <w:pPr>
+      <w:spacing w:after="100"/>
+      <w:ind w:left="220"/>
+    </w:pPr>
+  </w:style>
+  <w:style w:type="paragraph" w:styleId="TOC3">
+    <w:name w:val="toc 3"/>
+    <w:basedOn w:val="Normal"/>
+    <w:next w:val="Normal"/>
+    <w:autoRedefine/>
+    <w:uiPriority w:val="39"/>
+    <w:unhideWhenUsed/>
+    <w:rsid w:val="00544612"/>
+    <w:pPr>
+      <w:spacing w:after="100"/>
+      <w:ind w:left="440"/>
+    </w:pPr>
+  </w:style>
+  <w:style w:type="character" w:styleId="Hyperlink">
+    <w:name w:val="Hyperlink"/>
+    <w:basedOn w:val="DefaultParagraphFont"/>
+    <w:uiPriority w:val="99"/>
+    <w:unhideWhenUsed/>
+    <w:rsid w:val="00544612"/>
+    <w:rPr>
+      <w:color w:val="0000FF" w:themeColor="hyperlink"/>
+      <w:u w:val="single"/>
+    </w:rPr>
+  </w:style>
+  <w:style w:type="paragraph" w:styleId="NormalWeb">
+    <w:name w:val="Normal (Web)"/>
+    <w:basedOn w:val="Normal"/>
+    <w:uiPriority w:val="99"/>
+    <w:unhideWhenUsed/>
+    <w:rsid w:val="00544612"/>
+    <w:pPr>
+      <w:spacing w:before="100" w:beforeAutospacing="1" w:after="100" w:afterAutospacing="1" w:line="240" w:lineRule="auto"/>
+    </w:pPr>
+    <w:rPr>
+      <w:rFonts w:ascii="Times New Roman" w:eastAsia="Times New Roman" w:hAnsi="Times New Roman" w:cs="Times New Roman"/>
+      <w:sz w:val="24"/>
+      <w:szCs w:val="24"/>
+    </w:rPr>
+  </w:style>
+  <w:style w:type="paragraph" w:styleId="TOC1">
+    <w:name w:val="toc 1"/>
+    <w:basedOn w:val="Normal"/>
+    <w:next w:val="Normal"/>
+    <w:autoRedefine/>
+    <w:uiPriority w:val="39"/>
+    <w:unhideWhenUsed/>
+    <w:rsid w:val="00544612"/>
+    <w:pPr>
+      <w:spacing w:after="100" w:line="259" w:lineRule="auto"/>
+    </w:pPr>
+    <w:rPr>
+      <w:rFonts w:cs="Times New Roman"/>
+    </w:rPr>
+  </w:style>
+  <w:style w:type="character" w:styleId="HTMLCode">
+    <w:name w:val="HTML Code"/>
+    <w:basedOn w:val="DefaultParagraphFont"/>
+    <w:uiPriority w:val="99"/>
+    <w:semiHidden/>
+    <w:unhideWhenUsed/>
+    <w:rsid w:val="007F415B"/>
+    <w:rPr>
+      <w:rFonts w:ascii="Courier New" w:eastAsia="Times New Roman" w:hAnsi="Courier New" w:cs="Courier New"/>
+      <w:sz w:val="20"/>
+      <w:szCs w:val="20"/>
+    </w:rPr>
   </w:style>
 </w:styles>
 </file>
@@ -12034,7 +13915,7 @@
 </file>
 
 <file path=customXml/itemProps1.xml><?xml version="1.0" encoding="utf-8"?>
-<ds:datastoreItem xmlns:ds="http://schemas.openxmlformats.org/officeDocument/2006/customXml" ds:itemID="{40A03DFB-336C-44E2-8CAD-A95EF1369CD6}">
+<ds:datastoreItem xmlns:ds="http://schemas.openxmlformats.org/officeDocument/2006/customXml" ds:itemID="{20269521-B0E3-446F-A09B-EEA3B9088FED}">
   <ds:schemaRefs>
     <ds:schemaRef ds:uri="http://schemas.openxmlformats.org/officeDocument/2006/bibliography"/>
   </ds:schemaRefs>

</xml_diff>

<commit_message>
Updated executive_summary.docx with dashboard and insights section
</commit_message>
<xml_diff>
--- a/executive_summary.docx
+++ b/executive_summary.docx
@@ -8,16 +8,16 @@
         <w:rPr>
           <w:rFonts w:ascii="Times New Roman" w:hAnsi="Times New Roman" w:cs="Times New Roman"/>
           <w:b/>
-          <w:sz w:val="36"/>
-          <w:u w:val="single"/>
+          <w:sz w:val="40"/>
+          <w:u w:val="double"/>
         </w:rPr>
       </w:pPr>
       <w:r>
         <w:rPr>
           <w:rFonts w:ascii="Times New Roman" w:hAnsi="Times New Roman" w:cs="Times New Roman"/>
           <w:b/>
-          <w:sz w:val="36"/>
-          <w:u w:val="single"/>
+          <w:sz w:val="40"/>
+          <w:u w:val="double"/>
         </w:rPr>
         <w:t>Executive Summary – DSA 2040A Group Project</w:t>
       </w:r>
@@ -132,14 +132,149 @@
         <w:rPr>
           <w:rFonts w:ascii="Times New Roman" w:hAnsi="Times New Roman" w:cs="Times New Roman"/>
           <w:b/>
+          <w:sz w:val="24"/>
+        </w:rPr>
+      </w:pPr>
+      <w:r>
+        <w:rPr>
+          <w:rFonts w:ascii="Times New Roman" w:hAnsi="Times New Roman" w:cs="Times New Roman"/>
+          <w:b/>
+          <w:sz w:val="24"/>
+        </w:rPr>
+        <w:t>Initial extraction and</w:t>
+      </w:r>
+      <w:r>
+        <w:rPr>
+          <w:rFonts w:ascii="Times New Roman" w:hAnsi="Times New Roman" w:cs="Times New Roman"/>
+          <w:b/>
+          <w:sz w:val="24"/>
+        </w:rPr>
+        <w:t xml:space="preserve"> short data inspection:</w:t>
+      </w:r>
+    </w:p>
+    <w:p>
+      <w:pPr>
+        <w:pStyle w:val="ListParagraph"/>
+        <w:numPr>
+          <w:ilvl w:val="0"/>
+          <w:numId w:val="18"/>
+        </w:numPr>
+        <w:rPr>
+          <w:rFonts w:ascii="Times New Roman" w:hAnsi="Times New Roman" w:cs="Times New Roman"/>
+          <w:sz w:val="24"/>
+          <w:szCs w:val="24"/>
+        </w:rPr>
+      </w:pPr>
+      <w:r>
+        <w:rPr>
+          <w:rFonts w:ascii="Times New Roman" w:hAnsi="Times New Roman" w:cs="Times New Roman"/>
+          <w:sz w:val="24"/>
+          <w:szCs w:val="24"/>
+        </w:rPr>
+        <w:t>Loaded the cybersecurity intrusion CSV into a pandas </w:t>
+      </w:r>
+      <w:proofErr w:type="spellStart"/>
+      <w:r>
+        <w:rPr>
+          <w:rFonts w:ascii="Times New Roman" w:hAnsi="Times New Roman" w:cs="Times New Roman"/>
+          <w:sz w:val="24"/>
+          <w:szCs w:val="24"/>
+        </w:rPr>
+        <w:t>DataFrame</w:t>
+      </w:r>
+      <w:proofErr w:type="spellEnd"/>
+      <w:r>
+        <w:rPr>
+          <w:rFonts w:ascii="Times New Roman" w:hAnsi="Times New Roman" w:cs="Times New Roman"/>
+          <w:sz w:val="24"/>
+          <w:szCs w:val="24"/>
+        </w:rPr>
+        <w:t>.</w:t>
+      </w:r>
+    </w:p>
+    <w:p>
+      <w:pPr>
+        <w:pStyle w:val="ListParagraph"/>
+        <w:numPr>
+          <w:ilvl w:val="0"/>
+          <w:numId w:val="18"/>
+        </w:numPr>
+        <w:rPr>
+          <w:rFonts w:ascii="Times New Roman" w:hAnsi="Times New Roman" w:cs="Times New Roman"/>
+          <w:sz w:val="24"/>
+          <w:szCs w:val="24"/>
+        </w:rPr>
+      </w:pPr>
+      <w:r>
+        <w:rPr>
+          <w:rFonts w:ascii="Times New Roman" w:hAnsi="Times New Roman" w:cs="Times New Roman"/>
+          <w:sz w:val="24"/>
+          <w:szCs w:val="24"/>
+        </w:rPr>
+        <w:t>Ran quick previews (.</w:t>
+      </w:r>
+      <w:proofErr w:type="gramStart"/>
+      <w:r>
+        <w:rPr>
+          <w:rFonts w:ascii="Times New Roman" w:hAnsi="Times New Roman" w:cs="Times New Roman"/>
+          <w:sz w:val="24"/>
+          <w:szCs w:val="24"/>
+        </w:rPr>
+        <w:t>head(</w:t>
+      </w:r>
+      <w:proofErr w:type="gramEnd"/>
+      <w:r>
+        <w:rPr>
+          <w:rFonts w:ascii="Times New Roman" w:hAnsi="Times New Roman" w:cs="Times New Roman"/>
+          <w:sz w:val="24"/>
+          <w:szCs w:val="24"/>
+        </w:rPr>
+        <w:t>), .info()) t</w:t>
+      </w:r>
+      <w:bookmarkStart w:id="3" w:name="_GoBack"/>
+      <w:bookmarkEnd w:id="3"/>
+      <w:r>
+        <w:rPr>
+          <w:rFonts w:ascii="Times New Roman" w:hAnsi="Times New Roman" w:cs="Times New Roman"/>
+          <w:sz w:val="24"/>
+          <w:szCs w:val="24"/>
+        </w:rPr>
+        <w:t>o verify column types and sample content.</w:t>
+      </w:r>
+    </w:p>
+    <w:p>
+      <w:pPr>
+        <w:pStyle w:val="ListParagraph"/>
+        <w:numPr>
+          <w:ilvl w:val="0"/>
+          <w:numId w:val="18"/>
+        </w:numPr>
+        <w:rPr>
+          <w:rFonts w:ascii="Times New Roman" w:hAnsi="Times New Roman" w:cs="Times New Roman"/>
+          <w:sz w:val="24"/>
+          <w:szCs w:val="24"/>
+        </w:rPr>
+      </w:pPr>
+      <w:r>
+        <w:rPr>
+          <w:rFonts w:ascii="Times New Roman" w:hAnsi="Times New Roman" w:cs="Times New Roman"/>
+          <w:sz w:val="24"/>
+          <w:szCs w:val="24"/>
+        </w:rPr>
+        <w:t>Assessed data quality by counting missing values and detecting duplicate rows for subsequent data steps.</w:t>
+      </w:r>
+    </w:p>
+    <w:p>
+      <w:pPr>
+        <w:rPr>
+          <w:rFonts w:ascii="Times New Roman" w:hAnsi="Times New Roman" w:cs="Times New Roman"/>
+          <w:b/>
           <w:i/>
           <w:color w:val="17365D" w:themeColor="text2" w:themeShade="BF"/>
           <w:sz w:val="28"/>
         </w:rPr>
       </w:pPr>
-      <w:bookmarkStart w:id="3" w:name="_Toc204722954"/>
-      <w:bookmarkStart w:id="4" w:name="_GoBack"/>
-      <w:bookmarkEnd w:id="4"/>
+      <w:bookmarkStart w:id="4" w:name="_Toc204722954"/>
       <w:r>
         <w:rPr>
           <w:rFonts w:ascii="Times New Roman" w:hAnsi="Times New Roman" w:cs="Times New Roman"/>
@@ -160,7 +295,7 @@
         </w:rPr>
         <w:t>Summary</w:t>
       </w:r>
-      <w:bookmarkEnd w:id="3"/>
+      <w:bookmarkEnd w:id="4"/>
     </w:p>
     <w:p>
       <w:pPr>
@@ -253,22 +388,6 @@
       </w:pPr>
       <w:r>
         <w:rPr>
-          <w:rStyle w:val="Strong"/>
-          <w:rFonts w:ascii="Times New Roman" w:hAnsi="Times New Roman" w:cs="Times New Roman"/>
-          <w:sz w:val="24"/>
-        </w:rPr>
-        <w:t>By Rita</w:t>
-      </w:r>
-    </w:p>
-    <w:p>
-      <w:pPr>
-        <w:rPr>
-          <w:rFonts w:ascii="Times New Roman" w:hAnsi="Times New Roman" w:cs="Times New Roman"/>
-          <w:sz w:val="24"/>
-        </w:rPr>
-      </w:pPr>
-      <w:r>
-        <w:rPr>
           <w:rFonts w:ascii="Times New Roman" w:hAnsi="Times New Roman" w:cs="Times New Roman"/>
           <w:sz w:val="24"/>
         </w:rPr>
@@ -279,7 +398,21 @@
           <w:rFonts w:ascii="Times New Roman" w:hAnsi="Times New Roman" w:cs="Times New Roman"/>
           <w:sz w:val="24"/>
         </w:rPr>
-        <w:t xml:space="preserve"> Power BI dashboard analyzes cybersecurity session data to support intrusion detection and risk assessment. It is organized into two pages:</w:t>
+        <w:t xml:space="preserve"> Power BI dashboard analyzes cybersecurity session data</w:t>
+      </w:r>
+      <w:r>
+        <w:rPr>
+          <w:rFonts w:ascii="Times New Roman" w:hAnsi="Times New Roman" w:cs="Times New Roman"/>
+          <w:sz w:val="24"/>
+        </w:rPr>
+        <w:t xml:space="preserve"> to support intrusion detection </w:t>
+      </w:r>
+      <w:r>
+        <w:rPr>
+          <w:rFonts w:ascii="Times New Roman" w:hAnsi="Times New Roman" w:cs="Times New Roman"/>
+          <w:sz w:val="24"/>
+        </w:rPr>
+        <w:t>and risk assessment. It is organized into two pages:</w:t>
       </w:r>
     </w:p>
     <w:p>
@@ -1524,6 +1657,119 @@
     </w:lvl>
   </w:abstractNum>
   <w:abstractNum w:abstractNumId="12" w15:restartNumberingAfterBreak="0">
+    <w:nsid w:val="49A45EAC"/>
+    <w:multiLevelType w:val="hybridMultilevel"/>
+    <w:tmpl w:val="89BC5FDC"/>
+    <w:lvl w:ilvl="0" w:tplc="04090001">
+      <w:start w:val="1"/>
+      <w:numFmt w:val="bullet"/>
+      <w:lvlText w:val=""/>
+      <w:lvlJc w:val="left"/>
+      <w:pPr>
+        <w:ind w:left="720" w:hanging="360"/>
+      </w:pPr>
+      <w:rPr>
+        <w:rFonts w:ascii="Symbol" w:hAnsi="Symbol" w:hint="default"/>
+      </w:rPr>
+    </w:lvl>
+    <w:lvl w:ilvl="1" w:tplc="04090003" w:tentative="1">
+      <w:start w:val="1"/>
+      <w:numFmt w:val="bullet"/>
+      <w:lvlText w:val="o"/>
+      <w:lvlJc w:val="left"/>
+      <w:pPr>
+        <w:ind w:left="1440" w:hanging="360"/>
+      </w:pPr>
+      <w:rPr>
+        <w:rFonts w:ascii="Courier New" w:hAnsi="Courier New" w:cs="Courier New" w:hint="default"/>
+      </w:rPr>
+    </w:lvl>
+    <w:lvl w:ilvl="2" w:tplc="04090005" w:tentative="1">
+      <w:start w:val="1"/>
+      <w:numFmt w:val="bullet"/>
+      <w:lvlText w:val=""/>
+      <w:lvlJc w:val="left"/>
+      <w:pPr>
+        <w:ind w:left="2160" w:hanging="360"/>
+      </w:pPr>
+      <w:rPr>
+        <w:rFonts w:ascii="Wingdings" w:hAnsi="Wingdings" w:hint="default"/>
+      </w:rPr>
+    </w:lvl>
+    <w:lvl w:ilvl="3" w:tplc="04090001" w:tentative="1">
+      <w:start w:val="1"/>
+      <w:numFmt w:val="bullet"/>
+      <w:lvlText w:val=""/>
+      <w:lvlJc w:val="left"/>
+      <w:pPr>
+        <w:ind w:left="2880" w:hanging="360"/>
+      </w:pPr>
+      <w:rPr>
+        <w:rFonts w:ascii="Symbol" w:hAnsi="Symbol" w:hint="default"/>
+      </w:rPr>
+    </w:lvl>
+    <w:lvl w:ilvl="4" w:tplc="04090003" w:tentative="1">
+      <w:start w:val="1"/>
+      <w:numFmt w:val="bullet"/>
+      <w:lvlText w:val="o"/>
+      <w:lvlJc w:val="left"/>
+      <w:pPr>
+        <w:ind w:left="3600" w:hanging="360"/>
+      </w:pPr>
+      <w:rPr>
+        <w:rFonts w:ascii="Courier New" w:hAnsi="Courier New" w:cs="Courier New" w:hint="default"/>
+      </w:rPr>
+    </w:lvl>
+    <w:lvl w:ilvl="5" w:tplc="04090005" w:tentative="1">
+      <w:start w:val="1"/>
+      <w:numFmt w:val="bullet"/>
+      <w:lvlText w:val=""/>
+      <w:lvlJc w:val="left"/>
+      <w:pPr>
+        <w:ind w:left="4320" w:hanging="360"/>
+      </w:pPr>
+      <w:rPr>
+        <w:rFonts w:ascii="Wingdings" w:hAnsi="Wingdings" w:hint="default"/>
+      </w:rPr>
+    </w:lvl>
+    <w:lvl w:ilvl="6" w:tplc="04090001" w:tentative="1">
+      <w:start w:val="1"/>
+      <w:numFmt w:val="bullet"/>
+      <w:lvlText w:val=""/>
+      <w:lvlJc w:val="left"/>
+      <w:pPr>
+        <w:ind w:left="5040" w:hanging="360"/>
+      </w:pPr>
+      <w:rPr>
+        <w:rFonts w:ascii="Symbol" w:hAnsi="Symbol" w:hint="default"/>
+      </w:rPr>
+    </w:lvl>
+    <w:lvl w:ilvl="7" w:tplc="04090003" w:tentative="1">
+      <w:start w:val="1"/>
+      <w:numFmt w:val="bullet"/>
+      <w:lvlText w:val="o"/>
+      <w:lvlJc w:val="left"/>
+      <w:pPr>
+        <w:ind w:left="5760" w:hanging="360"/>
+      </w:pPr>
+      <w:rPr>
+        <w:rFonts w:ascii="Courier New" w:hAnsi="Courier New" w:cs="Courier New" w:hint="default"/>
+      </w:rPr>
+    </w:lvl>
+    <w:lvl w:ilvl="8" w:tplc="04090005" w:tentative="1">
+      <w:start w:val="1"/>
+      <w:numFmt w:val="bullet"/>
+      <w:lvlText w:val=""/>
+      <w:lvlJc w:val="left"/>
+      <w:pPr>
+        <w:ind w:left="6480" w:hanging="360"/>
+      </w:pPr>
+      <w:rPr>
+        <w:rFonts w:ascii="Wingdings" w:hAnsi="Wingdings" w:hint="default"/>
+      </w:rPr>
+    </w:lvl>
+  </w:abstractNum>
+  <w:abstractNum w:abstractNumId="13" w15:restartNumberingAfterBreak="0">
     <w:nsid w:val="4E5850FB"/>
     <w:multiLevelType w:val="multilevel"/>
     <w:tmpl w:val="D6E0E604"/>
@@ -1672,7 +1918,7 @@
       </w:rPr>
     </w:lvl>
   </w:abstractNum>
-  <w:abstractNum w:abstractNumId="13" w15:restartNumberingAfterBreak="0">
+  <w:abstractNum w:abstractNumId="14" w15:restartNumberingAfterBreak="0">
     <w:nsid w:val="567E6779"/>
     <w:multiLevelType w:val="multilevel"/>
     <w:tmpl w:val="9ED28E42"/>
@@ -1821,7 +2067,7 @@
       </w:rPr>
     </w:lvl>
   </w:abstractNum>
-  <w:abstractNum w:abstractNumId="14" w15:restartNumberingAfterBreak="0">
+  <w:abstractNum w:abstractNumId="15" w15:restartNumberingAfterBreak="0">
     <w:nsid w:val="6456721A"/>
     <w:multiLevelType w:val="multilevel"/>
     <w:tmpl w:val="39827F04"/>
@@ -1970,7 +2216,121 @@
       </w:rPr>
     </w:lvl>
   </w:abstractNum>
-  <w:abstractNum w:abstractNumId="15" w15:restartNumberingAfterBreak="0">
+  <w:abstractNum w:abstractNumId="16" w15:restartNumberingAfterBreak="0">
+    <w:nsid w:val="6E3B23FF"/>
+    <w:multiLevelType w:val="hybridMultilevel"/>
+    <w:tmpl w:val="4ACC0302"/>
+    <w:lvl w:ilvl="0" w:tplc="04090007">
+      <w:start w:val="1"/>
+      <w:numFmt w:val="bullet"/>
+      <w:lvlText w:val=""/>
+      <w:lvlPicBulletId w:val="0"/>
+      <w:lvlJc w:val="left"/>
+      <w:pPr>
+        <w:ind w:left="720" w:hanging="360"/>
+      </w:pPr>
+      <w:rPr>
+        <w:rFonts w:ascii="Symbol" w:hAnsi="Symbol" w:hint="default"/>
+      </w:rPr>
+    </w:lvl>
+    <w:lvl w:ilvl="1" w:tplc="04090003" w:tentative="1">
+      <w:start w:val="1"/>
+      <w:numFmt w:val="bullet"/>
+      <w:lvlText w:val="o"/>
+      <w:lvlJc w:val="left"/>
+      <w:pPr>
+        <w:ind w:left="1440" w:hanging="360"/>
+      </w:pPr>
+      <w:rPr>
+        <w:rFonts w:ascii="Courier New" w:hAnsi="Courier New" w:cs="Courier New" w:hint="default"/>
+      </w:rPr>
+    </w:lvl>
+    <w:lvl w:ilvl="2" w:tplc="04090005" w:tentative="1">
+      <w:start w:val="1"/>
+      <w:numFmt w:val="bullet"/>
+      <w:lvlText w:val=""/>
+      <w:lvlJc w:val="left"/>
+      <w:pPr>
+        <w:ind w:left="2160" w:hanging="360"/>
+      </w:pPr>
+      <w:rPr>
+        <w:rFonts w:ascii="Wingdings" w:hAnsi="Wingdings" w:hint="default"/>
+      </w:rPr>
+    </w:lvl>
+    <w:lvl w:ilvl="3" w:tplc="04090001" w:tentative="1">
+      <w:start w:val="1"/>
+      <w:numFmt w:val="bullet"/>
+      <w:lvlText w:val=""/>
+      <w:lvlJc w:val="left"/>
+      <w:pPr>
+        <w:ind w:left="2880" w:hanging="360"/>
+      </w:pPr>
+      <w:rPr>
+        <w:rFonts w:ascii="Symbol" w:hAnsi="Symbol" w:hint="default"/>
+      </w:rPr>
+    </w:lvl>
+    <w:lvl w:ilvl="4" w:tplc="04090003" w:tentative="1">
+      <w:start w:val="1"/>
+      <w:numFmt w:val="bullet"/>
+      <w:lvlText w:val="o"/>
+      <w:lvlJc w:val="left"/>
+      <w:pPr>
+        <w:ind w:left="3600" w:hanging="360"/>
+      </w:pPr>
+      <w:rPr>
+        <w:rFonts w:ascii="Courier New" w:hAnsi="Courier New" w:cs="Courier New" w:hint="default"/>
+      </w:rPr>
+    </w:lvl>
+    <w:lvl w:ilvl="5" w:tplc="04090005" w:tentative="1">
+      <w:start w:val="1"/>
+      <w:numFmt w:val="bullet"/>
+      <w:lvlText w:val=""/>
+      <w:lvlJc w:val="left"/>
+      <w:pPr>
+        <w:ind w:left="4320" w:hanging="360"/>
+      </w:pPr>
+      <w:rPr>
+        <w:rFonts w:ascii="Wingdings" w:hAnsi="Wingdings" w:hint="default"/>
+      </w:rPr>
+    </w:lvl>
+    <w:lvl w:ilvl="6" w:tplc="04090001" w:tentative="1">
+      <w:start w:val="1"/>
+      <w:numFmt w:val="bullet"/>
+      <w:lvlText w:val=""/>
+      <w:lvlJc w:val="left"/>
+      <w:pPr>
+        <w:ind w:left="5040" w:hanging="360"/>
+      </w:pPr>
+      <w:rPr>
+        <w:rFonts w:ascii="Symbol" w:hAnsi="Symbol" w:hint="default"/>
+      </w:rPr>
+    </w:lvl>
+    <w:lvl w:ilvl="7" w:tplc="04090003" w:tentative="1">
+      <w:start w:val="1"/>
+      <w:numFmt w:val="bullet"/>
+      <w:lvlText w:val="o"/>
+      <w:lvlJc w:val="left"/>
+      <w:pPr>
+        <w:ind w:left="5760" w:hanging="360"/>
+      </w:pPr>
+      <w:rPr>
+        <w:rFonts w:ascii="Courier New" w:hAnsi="Courier New" w:cs="Courier New" w:hint="default"/>
+      </w:rPr>
+    </w:lvl>
+    <w:lvl w:ilvl="8" w:tplc="04090005" w:tentative="1">
+      <w:start w:val="1"/>
+      <w:numFmt w:val="bullet"/>
+      <w:lvlText w:val=""/>
+      <w:lvlJc w:val="left"/>
+      <w:pPr>
+        <w:ind w:left="6480" w:hanging="360"/>
+      </w:pPr>
+      <w:rPr>
+        <w:rFonts w:ascii="Wingdings" w:hAnsi="Wingdings" w:hint="default"/>
+      </w:rPr>
+    </w:lvl>
+  </w:abstractNum>
+  <w:abstractNum w:abstractNumId="17" w15:restartNumberingAfterBreak="0">
     <w:nsid w:val="704608BD"/>
     <w:multiLevelType w:val="hybridMultilevel"/>
     <w:tmpl w:val="B62648F8"/>
@@ -2115,22 +2475,28 @@
     <w:abstractNumId w:val="11"/>
   </w:num>
   <w:num w:numId="11">
-    <w:abstractNumId w:val="12"/>
+    <w:abstractNumId w:val="13"/>
   </w:num>
   <w:num w:numId="12">
-    <w:abstractNumId w:val="14"/>
+    <w:abstractNumId w:val="15"/>
   </w:num>
   <w:num w:numId="13">
     <w:abstractNumId w:val="10"/>
   </w:num>
   <w:num w:numId="14">
-    <w:abstractNumId w:val="13"/>
+    <w:abstractNumId w:val="14"/>
   </w:num>
   <w:num w:numId="15">
     <w:abstractNumId w:val="9"/>
   </w:num>
   <w:num w:numId="16">
-    <w:abstractNumId w:val="15"/>
+    <w:abstractNumId w:val="17"/>
+  </w:num>
+  <w:num w:numId="17">
+    <w:abstractNumId w:val="12"/>
+  </w:num>
+  <w:num w:numId="18">
+    <w:abstractNumId w:val="16"/>
   </w:num>
 </w:numbering>
 </file>
@@ -13915,7 +14281,7 @@
 </file>
 
 <file path=customXml/itemProps1.xml><?xml version="1.0" encoding="utf-8"?>
-<ds:datastoreItem xmlns:ds="http://schemas.openxmlformats.org/officeDocument/2006/customXml" ds:itemID="{20269521-B0E3-446F-A09B-EEA3B9088FED}">
+<ds:datastoreItem xmlns:ds="http://schemas.openxmlformats.org/officeDocument/2006/customXml" ds:itemID="{398A8400-7656-43FD-8140-DB12B604C851}">
   <ds:schemaRefs>
     <ds:schemaRef ds:uri="http://schemas.openxmlformats.org/officeDocument/2006/bibliography"/>
   </ds:schemaRefs>

</xml_diff>

<commit_message>
Updated 'executive_summary' document - Hetal
</commit_message>
<xml_diff>
--- a/executive_summary.docx
+++ b/executive_summary.docx
@@ -1,6 +1,6 @@
 
 <file path=word/document.xml><?xml version="1.0" encoding="utf-8"?>
-<w:document xmlns:wpc="http://schemas.microsoft.com/office/word/2010/wordprocessingCanvas" xmlns:cx="http://schemas.microsoft.com/office/drawing/2014/chartex" xmlns:cx1="http://schemas.microsoft.com/office/drawing/2015/9/8/chartex" xmlns:mc="http://schemas.openxmlformats.org/markup-compatibility/2006" xmlns:o="urn:schemas-microsoft-com:office:office" xmlns:r="http://schemas.openxmlformats.org/officeDocument/2006/relationships" xmlns:m="http://schemas.openxmlformats.org/officeDocument/2006/math" xmlns:v="urn:schemas-microsoft-com:vml" xmlns:wp14="http://schemas.microsoft.com/office/word/2010/wordprocessingDrawing" xmlns:wp="http://schemas.openxmlformats.org/drawingml/2006/wordprocessingDrawing" xmlns:w10="urn:schemas-microsoft-com:office:word" xmlns:w="http://schemas.openxmlformats.org/wordprocessingml/2006/main" xmlns:w14="http://schemas.microsoft.com/office/word/2010/wordml" xmlns:w15="http://schemas.microsoft.com/office/word/2012/wordml" xmlns:w16se="http://schemas.microsoft.com/office/word/2015/wordml/symex" xmlns:wpg="http://schemas.microsoft.com/office/word/2010/wordprocessingGroup" xmlns:wpi="http://schemas.microsoft.com/office/word/2010/wordprocessingInk" xmlns:wne="http://schemas.microsoft.com/office/word/2006/wordml" xmlns:wps="http://schemas.microsoft.com/office/word/2010/wordprocessingShape" mc:Ignorable="w14 w15 w16se wp14">
+<w:document xmlns:wpc="http://schemas.microsoft.com/office/word/2010/wordprocessingCanvas" xmlns:cx="http://schemas.microsoft.com/office/drawing/2014/chartex" xmlns:cx1="http://schemas.microsoft.com/office/drawing/2015/9/8/chartex" xmlns:cx2="http://schemas.microsoft.com/office/drawing/2015/10/21/chartex" xmlns:cx3="http://schemas.microsoft.com/office/drawing/2016/5/9/chartex" xmlns:cx4="http://schemas.microsoft.com/office/drawing/2016/5/10/chartex" xmlns:cx5="http://schemas.microsoft.com/office/drawing/2016/5/11/chartex" xmlns:cx6="http://schemas.microsoft.com/office/drawing/2016/5/12/chartex" xmlns:cx7="http://schemas.microsoft.com/office/drawing/2016/5/13/chartex" xmlns:cx8="http://schemas.microsoft.com/office/drawing/2016/5/14/chartex" xmlns:mc="http://schemas.openxmlformats.org/markup-compatibility/2006" xmlns:aink="http://schemas.microsoft.com/office/drawing/2016/ink" xmlns:am3d="http://schemas.microsoft.com/office/drawing/2017/model3d" xmlns:o="urn:schemas-microsoft-com:office:office" xmlns:oel="http://schemas.microsoft.com/office/2019/extlst" xmlns:r="http://schemas.openxmlformats.org/officeDocument/2006/relationships" xmlns:m="http://schemas.openxmlformats.org/officeDocument/2006/math" xmlns:v="urn:schemas-microsoft-com:vml" xmlns:wp14="http://schemas.microsoft.com/office/word/2010/wordprocessingDrawing" xmlns:wp="http://schemas.openxmlformats.org/drawingml/2006/wordprocessingDrawing" xmlns:w10="urn:schemas-microsoft-com:office:word" xmlns:w="http://schemas.openxmlformats.org/wordprocessingml/2006/main" xmlns:w14="http://schemas.microsoft.com/office/word/2010/wordml" xmlns:w15="http://schemas.microsoft.com/office/word/2012/wordml" xmlns:w16cex="http://schemas.microsoft.com/office/word/2018/wordml/cex" xmlns:w16cid="http://schemas.microsoft.com/office/word/2016/wordml/cid" xmlns:w16="http://schemas.microsoft.com/office/word/2018/wordml" xmlns:w16du="http://schemas.microsoft.com/office/word/2023/wordml/word16du" xmlns:w16sdtdh="http://schemas.microsoft.com/office/word/2020/wordml/sdtdatahash" xmlns:w16se="http://schemas.microsoft.com/office/word/2015/wordml/symex" xmlns:wpg="http://schemas.microsoft.com/office/word/2010/wordprocessingGroup" xmlns:wpi="http://schemas.microsoft.com/office/word/2010/wordprocessingInk" xmlns:wne="http://schemas.microsoft.com/office/word/2006/wordml" xmlns:wps="http://schemas.microsoft.com/office/word/2010/wordprocessingShape" mc:Ignorable="w14 w15 w16se w16cid w16 w16cex w16sdtdh w16du wp14">
   <w:body>
     <w:p>
       <w:pPr>
@@ -49,13 +49,76 @@
       <w:pPr>
         <w:rPr>
           <w:rFonts w:ascii="Times New Roman" w:hAnsi="Times New Roman" w:cs="Times New Roman"/>
+          <w:sz w:val="24"/>
+          <w:szCs w:val="24"/>
         </w:rPr>
       </w:pPr>
       <w:r>
         <w:rPr>
           <w:rFonts w:ascii="Times New Roman" w:hAnsi="Times New Roman" w:cs="Times New Roman"/>
+          <w:sz w:val="24"/>
+          <w:szCs w:val="24"/>
         </w:rPr>
         <w:t xml:space="preserve">- </w:t>
+      </w:r>
+      <w:r>
+        <w:rPr>
+          <w:rFonts w:ascii="Times New Roman" w:hAnsi="Times New Roman" w:cs="Times New Roman"/>
+          <w:sz w:val="24"/>
+          <w:szCs w:val="24"/>
+        </w:rPr>
+        <w:t>Chad</w:t>
+      </w:r>
+    </w:p>
+    <w:p>
+      <w:pPr>
+        <w:rPr>
+          <w:rFonts w:ascii="Times New Roman" w:hAnsi="Times New Roman" w:cs="Times New Roman"/>
+          <w:sz w:val="24"/>
+          <w:szCs w:val="24"/>
+        </w:rPr>
+      </w:pPr>
+      <w:r>
+        <w:rPr>
+          <w:rFonts w:ascii="Times New Roman" w:hAnsi="Times New Roman" w:cs="Times New Roman"/>
+          <w:sz w:val="24"/>
+          <w:szCs w:val="24"/>
+        </w:rPr>
+        <w:t>- Rita</w:t>
+      </w:r>
+    </w:p>
+    <w:p>
+      <w:pPr>
+        <w:rPr>
+          <w:rFonts w:ascii="Times New Roman" w:hAnsi="Times New Roman" w:cs="Times New Roman"/>
+          <w:sz w:val="24"/>
+          <w:szCs w:val="24"/>
+        </w:rPr>
+      </w:pPr>
+      <w:r>
+        <w:rPr>
+          <w:rFonts w:ascii="Times New Roman" w:hAnsi="Times New Roman" w:cs="Times New Roman"/>
+          <w:sz w:val="24"/>
+          <w:szCs w:val="24"/>
+        </w:rPr>
+        <w:t>- Marilyn</w:t>
+      </w:r>
+    </w:p>
+    <w:p>
+      <w:pPr>
+        <w:rPr>
+          <w:rFonts w:ascii="Times New Roman" w:hAnsi="Times New Roman" w:cs="Times New Roman"/>
+          <w:sz w:val="24"/>
+          <w:szCs w:val="24"/>
+        </w:rPr>
+      </w:pPr>
+      <w:r>
+        <w:rPr>
+          <w:rFonts w:ascii="Times New Roman" w:hAnsi="Times New Roman" w:cs="Times New Roman"/>
+          <w:sz w:val="24"/>
+          <w:szCs w:val="24"/>
+        </w:rPr>
+        <w:t>- Hetal - ETL</w:t>
       </w:r>
     </w:p>
     <w:p>
@@ -85,13 +148,25 @@
       <w:pPr>
         <w:rPr>
           <w:rFonts w:ascii="Times New Roman" w:hAnsi="Times New Roman" w:cs="Times New Roman"/>
+          <w:sz w:val="24"/>
+          <w:szCs w:val="24"/>
         </w:rPr>
       </w:pPr>
       <w:r>
         <w:rPr>
           <w:rFonts w:ascii="Times New Roman" w:hAnsi="Times New Roman" w:cs="Times New Roman"/>
-        </w:rPr>
-        <w:t xml:space="preserve">- </w:t>
+          <w:sz w:val="24"/>
+          <w:szCs w:val="24"/>
+        </w:rPr>
+        <w:t>This project analyzes cybersecurity</w:t>
+      </w:r>
+      <w:r>
+        <w:rPr>
+          <w:rFonts w:ascii="Times New Roman" w:hAnsi="Times New Roman" w:cs="Times New Roman"/>
+          <w:sz w:val="24"/>
+          <w:szCs w:val="24"/>
+        </w:rPr>
+        <w:t xml:space="preserve"> intrusion data using both supervised and unsupervised machine learning techniques, as well as association rule mining. The workflow covers data extraction, transformation, exploratory data analysis, modeling, clustering, and association rule mining to uncover patterns and insights related to network attacks.</w:t>
       </w:r>
     </w:p>
     <w:p>
@@ -113,17 +188,7 @@
           <w:color w:val="17365D" w:themeColor="text2" w:themeShade="BF"/>
           <w:sz w:val="28"/>
         </w:rPr>
-        <w:t>2. ETL</w:t>
-      </w:r>
-      <w:r>
-        <w:rPr>
-          <w:rFonts w:ascii="Times New Roman" w:hAnsi="Times New Roman" w:cs="Times New Roman"/>
-          <w:b/>
-          <w:i/>
-          <w:color w:val="17365D" w:themeColor="text2" w:themeShade="BF"/>
-          <w:sz w:val="28"/>
-        </w:rPr>
-        <w:t xml:space="preserve"> Process Summary</w:t>
+        <w:t>2. ETL Process Summary</w:t>
       </w:r>
       <w:bookmarkEnd w:id="2"/>
     </w:p>
@@ -211,35 +276,7 @@
           <w:sz w:val="24"/>
           <w:szCs w:val="24"/>
         </w:rPr>
-        <w:t>Ran quick previews (.</w:t>
-      </w:r>
-      <w:proofErr w:type="gramStart"/>
-      <w:r>
-        <w:rPr>
-          <w:rFonts w:ascii="Times New Roman" w:hAnsi="Times New Roman" w:cs="Times New Roman"/>
-          <w:sz w:val="24"/>
-          <w:szCs w:val="24"/>
-        </w:rPr>
-        <w:t>head(</w:t>
-      </w:r>
-      <w:proofErr w:type="gramEnd"/>
-      <w:r>
-        <w:rPr>
-          <w:rFonts w:ascii="Times New Roman" w:hAnsi="Times New Roman" w:cs="Times New Roman"/>
-          <w:sz w:val="24"/>
-          <w:szCs w:val="24"/>
-        </w:rPr>
-        <w:t>), .info()) t</w:t>
-      </w:r>
-      <w:bookmarkStart w:id="3" w:name="_GoBack"/>
-      <w:bookmarkEnd w:id="3"/>
-      <w:r>
-        <w:rPr>
-          <w:rFonts w:ascii="Times New Roman" w:hAnsi="Times New Roman" w:cs="Times New Roman"/>
-          <w:sz w:val="24"/>
-          <w:szCs w:val="24"/>
-        </w:rPr>
-        <w:t>o verify column types and sample content.</w:t>
+        <w:t>Ran quick previews (.head(), .info()) to verify column types and sample content.</w:t>
       </w:r>
     </w:p>
     <w:p>
@@ -269,13 +306,331 @@
         <w:rPr>
           <w:rFonts w:ascii="Times New Roman" w:hAnsi="Times New Roman" w:cs="Times New Roman"/>
           <w:b/>
-          <w:i/>
-          <w:color w:val="17365D" w:themeColor="text2" w:themeShade="BF"/>
-          <w:sz w:val="28"/>
-        </w:rPr>
-      </w:pPr>
-      <w:bookmarkStart w:id="4" w:name="_Toc204722954"/>
+          <w:sz w:val="24"/>
+        </w:rPr>
+      </w:pPr>
       <w:r>
+        <w:rPr>
+          <w:rFonts w:ascii="Times New Roman" w:hAnsi="Times New Roman" w:cs="Times New Roman"/>
+          <w:b/>
+          <w:sz w:val="24"/>
+        </w:rPr>
+        <w:t>Data transformation</w:t>
+      </w:r>
+      <w:r>
+        <w:rPr>
+          <w:rFonts w:ascii="Times New Roman" w:hAnsi="Times New Roman" w:cs="Times New Roman"/>
+          <w:b/>
+          <w:sz w:val="24"/>
+        </w:rPr>
+        <w:t>:</w:t>
+      </w:r>
+    </w:p>
+    <w:p>
+      <w:pPr>
+        <w:pStyle w:val="ListParagraph"/>
+        <w:numPr>
+          <w:ilvl w:val="0"/>
+          <w:numId w:val="18"/>
+        </w:numPr>
+        <w:rPr>
+          <w:rFonts w:ascii="Times New Roman" w:hAnsi="Times New Roman" w:cs="Times New Roman"/>
+          <w:sz w:val="24"/>
+          <w:szCs w:val="24"/>
+        </w:rPr>
+      </w:pPr>
+      <w:r>
+        <w:rPr>
+          <w:rFonts w:ascii="Times New Roman" w:hAnsi="Times New Roman" w:cs="Times New Roman"/>
+          <w:sz w:val="24"/>
+          <w:szCs w:val="24"/>
+        </w:rPr>
+        <w:t>Checked the data types for each column and converted to appropriate data types (if necessary).</w:t>
+      </w:r>
+    </w:p>
+    <w:p>
+      <w:pPr>
+        <w:pStyle w:val="ListParagraph"/>
+        <w:numPr>
+          <w:ilvl w:val="0"/>
+          <w:numId w:val="18"/>
+        </w:numPr>
+        <w:rPr>
+          <w:rFonts w:ascii="Times New Roman" w:hAnsi="Times New Roman" w:cs="Times New Roman"/>
+          <w:sz w:val="24"/>
+          <w:szCs w:val="24"/>
+        </w:rPr>
+      </w:pPr>
+      <w:r>
+        <w:rPr>
+          <w:rFonts w:ascii="Times New Roman" w:hAnsi="Times New Roman" w:cs="Times New Roman"/>
+          <w:sz w:val="24"/>
+          <w:szCs w:val="24"/>
+        </w:rPr>
+        <w:t>Ensured data values in ‘</w:t>
+      </w:r>
+      <w:proofErr w:type="spellStart"/>
+      <w:r>
+        <w:rPr>
+          <w:rFonts w:ascii="Times New Roman" w:hAnsi="Times New Roman" w:cs="Times New Roman"/>
+          <w:sz w:val="24"/>
+          <w:szCs w:val="24"/>
+        </w:rPr>
+        <w:t>protocol_type</w:t>
+      </w:r>
+      <w:proofErr w:type="spellEnd"/>
+      <w:r>
+        <w:rPr>
+          <w:rFonts w:ascii="Times New Roman" w:hAnsi="Times New Roman" w:cs="Times New Roman"/>
+          <w:sz w:val="24"/>
+          <w:szCs w:val="24"/>
+        </w:rPr>
+        <w:t>’ column have consistent casing (uppercase only).</w:t>
+      </w:r>
+    </w:p>
+    <w:p>
+      <w:pPr>
+        <w:pStyle w:val="ListParagraph"/>
+        <w:numPr>
+          <w:ilvl w:val="0"/>
+          <w:numId w:val="18"/>
+        </w:numPr>
+        <w:rPr>
+          <w:rFonts w:ascii="Times New Roman" w:hAnsi="Times New Roman" w:cs="Times New Roman"/>
+          <w:sz w:val="24"/>
+          <w:szCs w:val="24"/>
+        </w:rPr>
+      </w:pPr>
+      <w:r>
+        <w:rPr>
+          <w:rFonts w:ascii="Times New Roman" w:hAnsi="Times New Roman" w:cs="Times New Roman"/>
+          <w:sz w:val="24"/>
+          <w:szCs w:val="24"/>
+        </w:rPr>
+        <w:t>Checked for missing values in each column and filled missing values in ‘</w:t>
+      </w:r>
+      <w:proofErr w:type="spellStart"/>
+      <w:r>
+        <w:rPr>
+          <w:rFonts w:ascii="Times New Roman" w:hAnsi="Times New Roman" w:cs="Times New Roman"/>
+          <w:sz w:val="24"/>
+          <w:szCs w:val="24"/>
+        </w:rPr>
+        <w:t>encryption_used</w:t>
+      </w:r>
+      <w:proofErr w:type="spellEnd"/>
+      <w:r>
+        <w:rPr>
+          <w:rFonts w:ascii="Times New Roman" w:hAnsi="Times New Roman" w:cs="Times New Roman"/>
+          <w:sz w:val="24"/>
+          <w:szCs w:val="24"/>
+        </w:rPr>
+        <w:t>’ with “None”.</w:t>
+      </w:r>
+    </w:p>
+    <w:p>
+      <w:pPr>
+        <w:pStyle w:val="ListParagraph"/>
+        <w:numPr>
+          <w:ilvl w:val="0"/>
+          <w:numId w:val="18"/>
+        </w:numPr>
+        <w:rPr>
+          <w:rFonts w:ascii="Times New Roman" w:hAnsi="Times New Roman" w:cs="Times New Roman"/>
+          <w:sz w:val="24"/>
+          <w:szCs w:val="24"/>
+        </w:rPr>
+      </w:pPr>
+      <w:r>
+        <w:rPr>
+          <w:rFonts w:ascii="Times New Roman" w:hAnsi="Times New Roman" w:cs="Times New Roman"/>
+          <w:sz w:val="24"/>
+          <w:szCs w:val="24"/>
+        </w:rPr>
+        <w:t>Checked and removed (if any) duplicate rows.</w:t>
+      </w:r>
+    </w:p>
+    <w:p>
+      <w:pPr>
+        <w:pStyle w:val="ListParagraph"/>
+        <w:numPr>
+          <w:ilvl w:val="0"/>
+          <w:numId w:val="18"/>
+        </w:numPr>
+        <w:rPr>
+          <w:rFonts w:ascii="Times New Roman" w:hAnsi="Times New Roman" w:cs="Times New Roman"/>
+          <w:sz w:val="24"/>
+          <w:szCs w:val="24"/>
+        </w:rPr>
+      </w:pPr>
+      <w:r>
+        <w:rPr>
+          <w:rFonts w:ascii="Times New Roman" w:hAnsi="Times New Roman" w:cs="Times New Roman"/>
+          <w:sz w:val="24"/>
+          <w:szCs w:val="24"/>
+        </w:rPr>
+        <w:t>Identified outliers by drawing boxplots for each column. Attacks typically occurred at the outliers, thus kept to aid in analysis and predicting future attacks.</w:t>
+      </w:r>
+    </w:p>
+    <w:p>
+      <w:pPr>
+        <w:pStyle w:val="ListParagraph"/>
+        <w:numPr>
+          <w:ilvl w:val="0"/>
+          <w:numId w:val="18"/>
+        </w:numPr>
+        <w:rPr>
+          <w:rFonts w:ascii="Times New Roman" w:hAnsi="Times New Roman" w:cs="Times New Roman"/>
+          <w:sz w:val="24"/>
+          <w:szCs w:val="24"/>
+        </w:rPr>
+      </w:pPr>
+      <w:r>
+        <w:rPr>
+          <w:rFonts w:ascii="Times New Roman" w:hAnsi="Times New Roman" w:cs="Times New Roman"/>
+          <w:sz w:val="24"/>
+          <w:szCs w:val="24"/>
+        </w:rPr>
+        <w:t>Saved the cleaned data to ‘data/transformed/transformed_cybersecurty_intrusion_data.csv’.</w:t>
+      </w:r>
+    </w:p>
+    <w:p>
+      <w:pPr>
+        <w:rPr>
+          <w:rFonts w:ascii="Times New Roman" w:hAnsi="Times New Roman" w:cs="Times New Roman"/>
+          <w:b/>
+          <w:sz w:val="24"/>
+        </w:rPr>
+      </w:pPr>
+      <w:r>
+        <w:rPr>
+          <w:rFonts w:ascii="Times New Roman" w:hAnsi="Times New Roman" w:cs="Times New Roman"/>
+          <w:b/>
+          <w:sz w:val="24"/>
+        </w:rPr>
+        <w:t>Data loading</w:t>
+      </w:r>
+      <w:r>
+        <w:rPr>
+          <w:rFonts w:ascii="Times New Roman" w:hAnsi="Times New Roman" w:cs="Times New Roman"/>
+          <w:b/>
+          <w:sz w:val="24"/>
+        </w:rPr>
+        <w:t>:</w:t>
+      </w:r>
+    </w:p>
+    <w:p>
+      <w:pPr>
+        <w:pStyle w:val="ListParagraph"/>
+        <w:numPr>
+          <w:ilvl w:val="0"/>
+          <w:numId w:val="18"/>
+        </w:numPr>
+        <w:rPr>
+          <w:rFonts w:ascii="Times New Roman" w:hAnsi="Times New Roman" w:cs="Times New Roman"/>
+          <w:sz w:val="24"/>
+          <w:szCs w:val="24"/>
+        </w:rPr>
+      </w:pPr>
+      <w:r>
+        <w:rPr>
+          <w:rFonts w:ascii="Times New Roman" w:hAnsi="Times New Roman" w:cs="Times New Roman"/>
+          <w:sz w:val="24"/>
+          <w:szCs w:val="24"/>
+        </w:rPr>
+        <w:lastRenderedPageBreak/>
+        <w:t xml:space="preserve">Loaded the </w:t>
+      </w:r>
+      <w:r>
+        <w:rPr>
+          <w:rFonts w:ascii="Times New Roman" w:hAnsi="Times New Roman" w:cs="Times New Roman"/>
+          <w:sz w:val="24"/>
+          <w:szCs w:val="24"/>
+        </w:rPr>
+        <w:t xml:space="preserve">cleaned </w:t>
+      </w:r>
+      <w:r>
+        <w:rPr>
+          <w:rFonts w:ascii="Times New Roman" w:hAnsi="Times New Roman" w:cs="Times New Roman"/>
+          <w:sz w:val="24"/>
+          <w:szCs w:val="24"/>
+        </w:rPr>
+        <w:t>cybersecurity intrusion CSV into a pandas </w:t>
+      </w:r>
+      <w:proofErr w:type="spellStart"/>
+      <w:r>
+        <w:rPr>
+          <w:rFonts w:ascii="Times New Roman" w:hAnsi="Times New Roman" w:cs="Times New Roman"/>
+          <w:sz w:val="24"/>
+          <w:szCs w:val="24"/>
+        </w:rPr>
+        <w:t>DataFrame</w:t>
+      </w:r>
+      <w:proofErr w:type="spellEnd"/>
+      <w:r>
+        <w:rPr>
+          <w:rFonts w:ascii="Times New Roman" w:hAnsi="Times New Roman" w:cs="Times New Roman"/>
+          <w:sz w:val="24"/>
+          <w:szCs w:val="24"/>
+        </w:rPr>
+        <w:t>.</w:t>
+      </w:r>
+    </w:p>
+    <w:p>
+      <w:pPr>
+        <w:pStyle w:val="ListParagraph"/>
+        <w:numPr>
+          <w:ilvl w:val="0"/>
+          <w:numId w:val="18"/>
+        </w:numPr>
+        <w:rPr>
+          <w:rFonts w:ascii="Times New Roman" w:hAnsi="Times New Roman" w:cs="Times New Roman"/>
+          <w:sz w:val="24"/>
+          <w:szCs w:val="24"/>
+        </w:rPr>
+      </w:pPr>
+      <w:r>
+        <w:rPr>
+          <w:rFonts w:ascii="Times New Roman" w:hAnsi="Times New Roman" w:cs="Times New Roman"/>
+          <w:sz w:val="24"/>
+          <w:szCs w:val="24"/>
+        </w:rPr>
+        <w:t>Loaded the transformed file to Parquet.</w:t>
+      </w:r>
+    </w:p>
+    <w:p>
+      <w:pPr>
+        <w:pStyle w:val="ListParagraph"/>
+        <w:numPr>
+          <w:ilvl w:val="0"/>
+          <w:numId w:val="18"/>
+        </w:numPr>
+        <w:rPr>
+          <w:rFonts w:ascii="Times New Roman" w:hAnsi="Times New Roman" w:cs="Times New Roman"/>
+          <w:sz w:val="24"/>
+          <w:szCs w:val="24"/>
+        </w:rPr>
+      </w:pPr>
+      <w:r>
+        <w:rPr>
+          <w:rFonts w:ascii="Times New Roman" w:hAnsi="Times New Roman" w:cs="Times New Roman"/>
+          <w:sz w:val="24"/>
+          <w:szCs w:val="24"/>
+        </w:rPr>
+        <w:t>Previewed the stored results in Parquet.</w:t>
+      </w:r>
+    </w:p>
+    <w:p>
+      <w:pPr>
+        <w:rPr>
+          <w:rFonts w:ascii="Times New Roman" w:hAnsi="Times New Roman" w:cs="Times New Roman"/>
+          <w:sz w:val="24"/>
+          <w:szCs w:val="24"/>
+        </w:rPr>
+      </w:pPr>
+    </w:p>
+    <w:p>
+      <w:pPr>
         <w:rPr>
           <w:rFonts w:ascii="Times New Roman" w:hAnsi="Times New Roman" w:cs="Times New Roman"/>
           <w:b/>
@@ -283,8 +638,8 @@
           <w:color w:val="17365D" w:themeColor="text2" w:themeShade="BF"/>
           <w:sz w:val="28"/>
         </w:rPr>
-        <w:t xml:space="preserve">3. Exploratory Data Analysis </w:t>
-      </w:r>
+      </w:pPr>
+      <w:bookmarkStart w:id="3" w:name="_Toc204722954"/>
       <w:r>
         <w:rPr>
           <w:rFonts w:ascii="Times New Roman" w:hAnsi="Times New Roman" w:cs="Times New Roman"/>
@@ -293,7 +648,53 @@
           <w:color w:val="17365D" w:themeColor="text2" w:themeShade="BF"/>
           <w:sz w:val="28"/>
         </w:rPr>
+        <w:t xml:space="preserve">3. Exploratory Data Analysis </w:t>
+      </w:r>
+      <w:r>
+        <w:rPr>
+          <w:rFonts w:ascii="Times New Roman" w:hAnsi="Times New Roman" w:cs="Times New Roman"/>
+          <w:b/>
+          <w:i/>
+          <w:color w:val="17365D" w:themeColor="text2" w:themeShade="BF"/>
+          <w:sz w:val="28"/>
+        </w:rPr>
         <w:t>Summary</w:t>
+      </w:r>
+      <w:bookmarkEnd w:id="3"/>
+    </w:p>
+    <w:p>
+      <w:pPr>
+        <w:rPr>
+          <w:rFonts w:ascii="Times New Roman" w:hAnsi="Times New Roman" w:cs="Times New Roman"/>
+        </w:rPr>
+      </w:pPr>
+      <w:r>
+        <w:rPr>
+          <w:rFonts w:ascii="Times New Roman" w:hAnsi="Times New Roman" w:cs="Times New Roman"/>
+        </w:rPr>
+        <w:t xml:space="preserve">- </w:t>
+      </w:r>
+    </w:p>
+    <w:p>
+      <w:pPr>
+        <w:rPr>
+          <w:rFonts w:ascii="Times New Roman" w:hAnsi="Times New Roman" w:cs="Times New Roman"/>
+          <w:b/>
+          <w:i/>
+          <w:color w:val="17365D" w:themeColor="text2" w:themeShade="BF"/>
+          <w:sz w:val="28"/>
+        </w:rPr>
+      </w:pPr>
+      <w:bookmarkStart w:id="4" w:name="_Toc204722955"/>
+      <w:r>
+        <w:rPr>
+          <w:rFonts w:ascii="Times New Roman" w:hAnsi="Times New Roman" w:cs="Times New Roman"/>
+          <w:b/>
+          <w:i/>
+          <w:color w:val="17365D" w:themeColor="text2" w:themeShade="BF"/>
+          <w:sz w:val="28"/>
+        </w:rPr>
+        <w:t>4. Data Mining Techniques &amp; Findings</w:t>
       </w:r>
       <w:bookmarkEnd w:id="4"/>
     </w:p>
@@ -320,7 +721,7 @@
           <w:sz w:val="28"/>
         </w:rPr>
       </w:pPr>
-      <w:bookmarkStart w:id="5" w:name="_Toc204722955"/>
+      <w:bookmarkStart w:id="5" w:name="_Toc204722956"/>
       <w:r>
         <w:rPr>
           <w:rFonts w:ascii="Times New Roman" w:hAnsi="Times New Roman" w:cs="Times New Roman"/>
@@ -329,7 +730,17 @@
           <w:color w:val="17365D" w:themeColor="text2" w:themeShade="BF"/>
           <w:sz w:val="28"/>
         </w:rPr>
-        <w:t>4. Data Mining Techniques &amp; Findings</w:t>
+        <w:t>5. Insights &amp; D</w:t>
+      </w:r>
+      <w:r>
+        <w:rPr>
+          <w:rFonts w:ascii="Times New Roman" w:hAnsi="Times New Roman" w:cs="Times New Roman"/>
+          <w:b/>
+          <w:i/>
+          <w:color w:val="17365D" w:themeColor="text2" w:themeShade="BF"/>
+          <w:sz w:val="28"/>
+        </w:rPr>
+        <w:t>ashboard Overview</w:t>
       </w:r>
       <w:bookmarkEnd w:id="5"/>
     </w:p>
@@ -337,68 +748,15 @@
       <w:pPr>
         <w:rPr>
           <w:rFonts w:ascii="Times New Roman" w:hAnsi="Times New Roman" w:cs="Times New Roman"/>
+          <w:sz w:val="24"/>
         </w:rPr>
       </w:pPr>
       <w:r>
         <w:rPr>
           <w:rFonts w:ascii="Times New Roman" w:hAnsi="Times New Roman" w:cs="Times New Roman"/>
-        </w:rPr>
-        <w:t xml:space="preserve">- </w:t>
-      </w:r>
-    </w:p>
-    <w:p>
-      <w:pPr>
-        <w:rPr>
-          <w:rFonts w:ascii="Times New Roman" w:hAnsi="Times New Roman" w:cs="Times New Roman"/>
-          <w:b/>
-          <w:i/>
-          <w:color w:val="17365D" w:themeColor="text2" w:themeShade="BF"/>
-          <w:sz w:val="28"/>
-        </w:rPr>
-      </w:pPr>
-      <w:bookmarkStart w:id="6" w:name="_Toc204722956"/>
-      <w:r>
-        <w:rPr>
-          <w:rFonts w:ascii="Times New Roman" w:hAnsi="Times New Roman" w:cs="Times New Roman"/>
-          <w:b/>
-          <w:i/>
-          <w:color w:val="17365D" w:themeColor="text2" w:themeShade="BF"/>
-          <w:sz w:val="28"/>
-        </w:rPr>
-        <w:t>5. Insights &amp; D</w:t>
-      </w:r>
-      <w:r>
-        <w:rPr>
-          <w:rFonts w:ascii="Times New Roman" w:hAnsi="Times New Roman" w:cs="Times New Roman"/>
-          <w:b/>
-          <w:i/>
-          <w:color w:val="17365D" w:themeColor="text2" w:themeShade="BF"/>
-          <w:sz w:val="28"/>
-        </w:rPr>
-        <w:t>ashboard Overview</w:t>
-      </w:r>
-      <w:bookmarkEnd w:id="6"/>
-    </w:p>
-    <w:p>
-      <w:pPr>
-        <w:rPr>
-          <w:rFonts w:ascii="Times New Roman" w:hAnsi="Times New Roman" w:cs="Times New Roman"/>
           <w:sz w:val="24"/>
         </w:rPr>
-      </w:pPr>
-      <w:r>
-        <w:rPr>
-          <w:rFonts w:ascii="Times New Roman" w:hAnsi="Times New Roman" w:cs="Times New Roman"/>
-          <w:sz w:val="24"/>
-        </w:rPr>
-        <w:t>The</w:t>
-      </w:r>
-      <w:r>
-        <w:rPr>
-          <w:rFonts w:ascii="Times New Roman" w:hAnsi="Times New Roman" w:cs="Times New Roman"/>
-          <w:sz w:val="24"/>
-        </w:rPr>
-        <w:t xml:space="preserve"> Power BI dashboard analyzes cybersecurity session data</w:t>
+        <w:t>The Power BI dashboard analyzes cybersecurity session data</w:t>
       </w:r>
       <w:r>
         <w:rPr>
@@ -771,6 +1129,7 @@
           <w:b w:val="0"/>
           <w:sz w:val="24"/>
         </w:rPr>
+        <w:lastRenderedPageBreak/>
         <w:t xml:space="preserve">Unusual Time Access (Pie chart) - </w:t>
       </w:r>
       <w:r>
@@ -976,7 +1335,7 @@
           <w:sz w:val="28"/>
         </w:rPr>
       </w:pPr>
-      <w:bookmarkStart w:id="7" w:name="_Toc204722957"/>
+      <w:bookmarkStart w:id="6" w:name="_Toc204722957"/>
       <w:r>
         <w:rPr>
           <w:rFonts w:ascii="Times New Roman" w:hAnsi="Times New Roman" w:cs="Times New Roman"/>
@@ -987,7 +1346,7 @@
         </w:rPr>
         <w:t>6. Tools &amp; Libraries Used</w:t>
       </w:r>
-      <w:bookmarkEnd w:id="7"/>
+      <w:bookmarkEnd w:id="6"/>
     </w:p>
     <w:p>
       <w:pPr>
@@ -1012,7 +1371,7 @@
           <w:sz w:val="28"/>
         </w:rPr>
       </w:pPr>
-      <w:bookmarkStart w:id="8" w:name="_Toc204722958"/>
+      <w:bookmarkStart w:id="7" w:name="_Toc204722958"/>
       <w:r>
         <w:rPr>
           <w:rFonts w:ascii="Times New Roman" w:hAnsi="Times New Roman" w:cs="Times New Roman"/>
@@ -1033,7 +1392,7 @@
         </w:rPr>
         <w:t>Add whatever I may have missed</w:t>
       </w:r>
-      <w:bookmarkEnd w:id="8"/>
+      <w:bookmarkEnd w:id="7"/>
     </w:p>
     <w:sectPr>
       <w:pgSz w:w="12240" w:h="15840"/>
@@ -1046,7 +1405,7 @@
 </file>
 
 <file path=word/numbering.xml><?xml version="1.0" encoding="utf-8"?>
-<w:numbering xmlns:wpc="http://schemas.microsoft.com/office/word/2010/wordprocessingCanvas" xmlns:cx="http://schemas.microsoft.com/office/drawing/2014/chartex" xmlns:cx1="http://schemas.microsoft.com/office/drawing/2015/9/8/chartex" xmlns:mc="http://schemas.openxmlformats.org/markup-compatibility/2006" xmlns:o="urn:schemas-microsoft-com:office:office" xmlns:r="http://schemas.openxmlformats.org/officeDocument/2006/relationships" xmlns:m="http://schemas.openxmlformats.org/officeDocument/2006/math" xmlns:v="urn:schemas-microsoft-com:vml" xmlns:wp14="http://schemas.microsoft.com/office/word/2010/wordprocessingDrawing" xmlns:wp="http://schemas.openxmlformats.org/drawingml/2006/wordprocessingDrawing" xmlns:w10="urn:schemas-microsoft-com:office:word" xmlns:w="http://schemas.openxmlformats.org/wordprocessingml/2006/main" xmlns:w14="http://schemas.microsoft.com/office/word/2010/wordml" xmlns:w15="http://schemas.microsoft.com/office/word/2012/wordml" xmlns:w16se="http://schemas.microsoft.com/office/word/2015/wordml/symex" xmlns:wpg="http://schemas.microsoft.com/office/word/2010/wordprocessingGroup" xmlns:wpi="http://schemas.microsoft.com/office/word/2010/wordprocessingInk" xmlns:wne="http://schemas.microsoft.com/office/word/2006/wordml" xmlns:wps="http://schemas.microsoft.com/office/word/2010/wordprocessingShape" mc:Ignorable="w14 w15 w16se wp14">
+<w:numbering xmlns:wpc="http://schemas.microsoft.com/office/word/2010/wordprocessingCanvas" xmlns:cx="http://schemas.microsoft.com/office/drawing/2014/chartex" xmlns:cx1="http://schemas.microsoft.com/office/drawing/2015/9/8/chartex" xmlns:cx2="http://schemas.microsoft.com/office/drawing/2015/10/21/chartex" xmlns:cx3="http://schemas.microsoft.com/office/drawing/2016/5/9/chartex" xmlns:cx4="http://schemas.microsoft.com/office/drawing/2016/5/10/chartex" xmlns:cx5="http://schemas.microsoft.com/office/drawing/2016/5/11/chartex" xmlns:cx6="http://schemas.microsoft.com/office/drawing/2016/5/12/chartex" xmlns:cx7="http://schemas.microsoft.com/office/drawing/2016/5/13/chartex" xmlns:cx8="http://schemas.microsoft.com/office/drawing/2016/5/14/chartex" xmlns:mc="http://schemas.openxmlformats.org/markup-compatibility/2006" xmlns:aink="http://schemas.microsoft.com/office/drawing/2016/ink" xmlns:am3d="http://schemas.microsoft.com/office/drawing/2017/model3d" xmlns:o="urn:schemas-microsoft-com:office:office" xmlns:oel="http://schemas.microsoft.com/office/2019/extlst" xmlns:r="http://schemas.openxmlformats.org/officeDocument/2006/relationships" xmlns:m="http://schemas.openxmlformats.org/officeDocument/2006/math" xmlns:v="urn:schemas-microsoft-com:vml" xmlns:wp14="http://schemas.microsoft.com/office/word/2010/wordprocessingDrawing" xmlns:wp="http://schemas.openxmlformats.org/drawingml/2006/wordprocessingDrawing" xmlns:w10="urn:schemas-microsoft-com:office:word" xmlns:w="http://schemas.openxmlformats.org/wordprocessingml/2006/main" xmlns:w14="http://schemas.microsoft.com/office/word/2010/wordml" xmlns:w15="http://schemas.microsoft.com/office/word/2012/wordml" xmlns:w16cex="http://schemas.microsoft.com/office/word/2018/wordml/cex" xmlns:w16cid="http://schemas.microsoft.com/office/word/2016/wordml/cid" xmlns:w16="http://schemas.microsoft.com/office/word/2018/wordml" xmlns:w16du="http://schemas.microsoft.com/office/word/2023/wordml/word16du" xmlns:w16sdtdh="http://schemas.microsoft.com/office/word/2020/wordml/sdtdatahash" xmlns:w16se="http://schemas.microsoft.com/office/word/2015/wordml/symex" xmlns:wpg="http://schemas.microsoft.com/office/word/2010/wordprocessingGroup" xmlns:wpi="http://schemas.microsoft.com/office/word/2010/wordprocessingInk" xmlns:wne="http://schemas.microsoft.com/office/word/2006/wordml" xmlns:wps="http://schemas.microsoft.com/office/word/2010/wordprocessingShape" mc:Ignorable="w14 w15 w16se w16cid w16 w16cex w16sdtdh w16du wp14">
   <w:numPicBullet w:numPicBulletId="0">
     <w:pict>
       <v:shapetype id="_x0000_t75" coordsize="21600,21600" o:spt="75" o:preferrelative="t" path="m@4@5l@4@11@9@11@9@5xe" filled="f" stroked="f">
@@ -1068,7 +1427,7 @@
         <v:path o:extrusionok="f" gradientshapeok="t" o:connecttype="rect"/>
         <o:lock v:ext="edit" aspectratio="t"/>
       </v:shapetype>
-      <v:shape id="_x0000_i1029" type="#_x0000_t75" style="width:11.1pt;height:11.1pt" o:bullet="t">
+      <v:shape id="_x0000_i1042" type="#_x0000_t75" style="width:11.4pt;height:11.4pt" o:bullet="t">
         <v:imagedata r:id="rId1" o:title="msoDE8B"/>
       </v:shape>
     </w:pict>
@@ -2444,65 +2803,65 @@
       </w:rPr>
     </w:lvl>
   </w:abstractNum>
-  <w:num w:numId="1">
+  <w:num w:numId="1" w16cid:durableId="1703823360">
     <w:abstractNumId w:val="8"/>
   </w:num>
-  <w:num w:numId="2">
+  <w:num w:numId="2" w16cid:durableId="386533364">
     <w:abstractNumId w:val="6"/>
   </w:num>
-  <w:num w:numId="3">
+  <w:num w:numId="3" w16cid:durableId="1381593118">
     <w:abstractNumId w:val="5"/>
   </w:num>
-  <w:num w:numId="4">
+  <w:num w:numId="4" w16cid:durableId="1517620705">
     <w:abstractNumId w:val="4"/>
   </w:num>
-  <w:num w:numId="5">
+  <w:num w:numId="5" w16cid:durableId="367341867">
     <w:abstractNumId w:val="7"/>
   </w:num>
-  <w:num w:numId="6">
+  <w:num w:numId="6" w16cid:durableId="1247038858">
     <w:abstractNumId w:val="3"/>
   </w:num>
-  <w:num w:numId="7">
+  <w:num w:numId="7" w16cid:durableId="835531153">
     <w:abstractNumId w:val="2"/>
   </w:num>
-  <w:num w:numId="8">
+  <w:num w:numId="8" w16cid:durableId="1893348014">
     <w:abstractNumId w:val="1"/>
   </w:num>
-  <w:num w:numId="9">
+  <w:num w:numId="9" w16cid:durableId="1693263831">
     <w:abstractNumId w:val="0"/>
   </w:num>
-  <w:num w:numId="10">
+  <w:num w:numId="10" w16cid:durableId="122578972">
     <w:abstractNumId w:val="11"/>
   </w:num>
-  <w:num w:numId="11">
+  <w:num w:numId="11" w16cid:durableId="2072314620">
     <w:abstractNumId w:val="13"/>
   </w:num>
-  <w:num w:numId="12">
+  <w:num w:numId="12" w16cid:durableId="151872495">
     <w:abstractNumId w:val="15"/>
   </w:num>
-  <w:num w:numId="13">
+  <w:num w:numId="13" w16cid:durableId="375783582">
     <w:abstractNumId w:val="10"/>
   </w:num>
-  <w:num w:numId="14">
+  <w:num w:numId="14" w16cid:durableId="716397163">
     <w:abstractNumId w:val="14"/>
   </w:num>
-  <w:num w:numId="15">
+  <w:num w:numId="15" w16cid:durableId="2123844424">
     <w:abstractNumId w:val="9"/>
   </w:num>
-  <w:num w:numId="16">
+  <w:num w:numId="16" w16cid:durableId="248776406">
     <w:abstractNumId w:val="17"/>
   </w:num>
-  <w:num w:numId="17">
+  <w:num w:numId="17" w16cid:durableId="785544295">
     <w:abstractNumId w:val="12"/>
   </w:num>
-  <w:num w:numId="18">
+  <w:num w:numId="18" w16cid:durableId="1416589238">
     <w:abstractNumId w:val="16"/>
   </w:num>
 </w:numbering>
 </file>
 
 <file path=word/styles.xml><?xml version="1.0" encoding="utf-8"?>
-<w:styles xmlns:mc="http://schemas.openxmlformats.org/markup-compatibility/2006" xmlns:r="http://schemas.openxmlformats.org/officeDocument/2006/relationships" xmlns:w="http://schemas.openxmlformats.org/wordprocessingml/2006/main" xmlns:w14="http://schemas.microsoft.com/office/word/2010/wordml" xmlns:w15="http://schemas.microsoft.com/office/word/2012/wordml" xmlns:w16se="http://schemas.microsoft.com/office/word/2015/wordml/symex" mc:Ignorable="w14 w15 w16se">
+<w:styles xmlns:mc="http://schemas.openxmlformats.org/markup-compatibility/2006" xmlns:r="http://schemas.openxmlformats.org/officeDocument/2006/relationships" xmlns:w="http://schemas.openxmlformats.org/wordprocessingml/2006/main" xmlns:w14="http://schemas.microsoft.com/office/word/2010/wordml" xmlns:w15="http://schemas.microsoft.com/office/word/2012/wordml" xmlns:w16cex="http://schemas.microsoft.com/office/word/2018/wordml/cex" xmlns:w16cid="http://schemas.microsoft.com/office/word/2016/wordml/cid" xmlns:w16="http://schemas.microsoft.com/office/word/2018/wordml" xmlns:w16du="http://schemas.microsoft.com/office/word/2023/wordml/word16du" xmlns:w16sdtdh="http://schemas.microsoft.com/office/word/2020/wordml/sdtdatahash" xmlns:w16se="http://schemas.microsoft.com/office/word/2015/wordml/symex" mc:Ignorable="w14 w15 w16se w16cid w16 w16cex w16sdtdh w16du">
   <w:docDefaults>
     <w:rPrDefault>
       <w:rPr>
@@ -2518,7 +2877,7 @@
       </w:pPr>
     </w:pPrDefault>
   </w:docDefaults>
-  <w:latentStyles w:defLockedState="0" w:defUIPriority="99" w:defSemiHidden="0" w:defUnhideWhenUsed="0" w:defQFormat="0" w:count="371">
+  <w:latentStyles w:defLockedState="0" w:defUIPriority="99" w:defSemiHidden="0" w:defUnhideWhenUsed="0" w:defQFormat="0" w:count="376">
     <w:lsdException w:name="Normal" w:uiPriority="0" w:qFormat="1"/>
     <w:lsdException w:name="heading 1" w:uiPriority="9" w:qFormat="1"/>
     <w:lsdException w:name="heading 2" w:semiHidden="1" w:uiPriority="9" w:unhideWhenUsed="1" w:qFormat="1"/>
@@ -2881,6 +3240,11 @@
     <w:lsdException w:name="List Table 5 Dark Accent 6" w:uiPriority="50"/>
     <w:lsdException w:name="List Table 6 Colorful Accent 6" w:uiPriority="51"/>
     <w:lsdException w:name="List Table 7 Colorful Accent 6" w:uiPriority="52"/>
+    <w:lsdException w:name="Mention" w:semiHidden="1" w:unhideWhenUsed="1"/>
+    <w:lsdException w:name="Smart Hyperlink" w:semiHidden="1" w:unhideWhenUsed="1"/>
+    <w:lsdException w:name="Hashtag" w:semiHidden="1" w:unhideWhenUsed="1"/>
+    <w:lsdException w:name="Unresolved Mention" w:semiHidden="1" w:unhideWhenUsed="1"/>
+    <w:lsdException w:name="Smart Link" w:semiHidden="1" w:unhideWhenUsed="1"/>
   </w:latentStyles>
   <w:style w:type="paragraph" w:default="1" w:styleId="Normal">
     <w:name w:val="Normal"/>

</xml_diff>